<commit_message>
First draft software analyse
</commit_message>
<xml_diff>
--- a/LO2/Software/Software Analysis FreshChoise.docx
+++ b/LO2/Software/Software Analysis FreshChoise.docx
@@ -46,47 +46,11 @@
           <w:rFonts w:ascii="Arial" w:hAnsi="Arial" w:cs="Arial"/>
         </w:rPr>
       </w:pPr>
-      <w:proofErr w:type="spellStart"/>
       <w:r>
         <w:rPr>
           <w:rFonts w:ascii="Arial" w:hAnsi="Arial" w:cs="Arial"/>
         </w:rPr>
-        <w:t>FreshChoice</w:t>
-      </w:r>
-      <w:proofErr w:type="spellEnd"/>
-      <w:r>
-        <w:rPr>
-          <w:rFonts w:ascii="Arial" w:hAnsi="Arial" w:cs="Arial"/>
-        </w:rPr>
-        <w:t xml:space="preserve"> is afhankelijk van een netwerk van leveranciers, distributeurs en producenten. Verstoring, zoals transportvertragingen of inconsistente voorraadbeschikbaarheid, kan leiden tot tekorten en onvervulde klantvraag. De organisatie wil de efficiëntie en betrouwbaarheid van het </w:t>
-      </w:r>
-      <w:proofErr w:type="spellStart"/>
-      <w:r>
-        <w:rPr>
-          <w:rFonts w:ascii="Arial" w:hAnsi="Arial" w:cs="Arial"/>
-        </w:rPr>
-        <w:t>orderpicken</w:t>
-      </w:r>
-      <w:proofErr w:type="spellEnd"/>
-      <w:r>
-        <w:rPr>
-          <w:rFonts w:ascii="Arial" w:hAnsi="Arial" w:cs="Arial"/>
-        </w:rPr>
-        <w:t xml:space="preserve"> in de winkel verbeteren om deze effecten te verminderen. Voor dit project wordt een </w:t>
-      </w:r>
-      <w:proofErr w:type="spellStart"/>
-      <w:r>
-        <w:rPr>
-          <w:rFonts w:ascii="Arial" w:hAnsi="Arial" w:cs="Arial"/>
-        </w:rPr>
-        <w:t>proof</w:t>
-      </w:r>
-      <w:proofErr w:type="spellEnd"/>
-      <w:r>
-        <w:rPr>
-          <w:rFonts w:ascii="Arial" w:hAnsi="Arial" w:cs="Arial"/>
-        </w:rPr>
-        <w:t>-of-concept webapplicatie ontwikkeld die het verzamelen van producten in de winkel optimaliseert.</w:t>
+        <w:t>FreshChoice is afhankelijk van een netwerk van leveranciers, distributeurs en producenten. Verstoring, zoals transportvertragingen of inconsistente voorraadbeschikbaarheid, kan leiden tot tekorten en onvervulde klantvraag. De organisatie wil de efficiëntie en betrouwbaarheid van het orderpicken in de winkel verbeteren om deze effecten te verminderen. Voor dit project wordt een proof-of-concept webapplicatie ontwikkeld die het verzamelen van producten in de winkel optimaliseert.</w:t>
       </w:r>
     </w:p>
     <w:p>
@@ -123,21 +87,7 @@
         <w:rPr>
           <w:rFonts w:ascii="Arial" w:hAnsi="Arial" w:cs="Arial"/>
         </w:rPr>
-        <w:t xml:space="preserve">Supermarkten moeten voldoen aan strikte gezondheids- en veiligheidsvoorschriften om productkwaliteit en klantveiligheid te waarborgen. </w:t>
-      </w:r>
-      <w:proofErr w:type="spellStart"/>
-      <w:r>
-        <w:rPr>
-          <w:rFonts w:ascii="Arial" w:hAnsi="Arial" w:cs="Arial"/>
-        </w:rPr>
-        <w:t>FreshChoice</w:t>
-      </w:r>
-      <w:proofErr w:type="spellEnd"/>
-      <w:r>
-        <w:rPr>
-          <w:rFonts w:ascii="Arial" w:hAnsi="Arial" w:cs="Arial"/>
-        </w:rPr>
-        <w:t xml:space="preserve"> wil extra diensten aanbieden door klanten de mogelijkheid te geven om allergieën en dieetrestricties te registreren binnen hun loyaliteitsprofiel. Het systeem moet potentiële allergenenconflicten detecteren wanneer klanten producten selecteren of scannen tijdens het bestelproces. Dit verkleint het risico op onbedoelde blootstelling en ondersteunt veilig aankoopgedrag.</w:t>
+        <w:t>Supermarkten moeten voldoen aan strikte gezondheids- en veiligheidsvoorschriften om productkwaliteit en klantveiligheid te waarborgen. FreshChoice wil extra diensten aanbieden door klanten de mogelijkheid te geven om allergieën en dieetrestricties te registreren binnen hun loyaliteitsprofiel. Het systeem moet potentiële allergenenconflicten detecteren wanneer klanten producten selecteren of scannen tijdens het bestelproces. Dit verkleint het risico op onbedoelde blootstelling en ondersteunt veilig aankoopgedrag.</w:t>
       </w:r>
     </w:p>
     <w:p>
@@ -246,62 +196,7 @@
         <w:rPr>
           <w:rFonts w:ascii="Arial" w:hAnsi="Arial" w:cs="Arial"/>
         </w:rPr>
-        <w:t xml:space="preserve">Medewerkers moeten de berekende route kunnen volgen om producten efficiënt te verzamelen, waardoor de </w:t>
-      </w:r>
-      <w:proofErr w:type="spellStart"/>
-      <w:r>
-        <w:rPr>
-          <w:rFonts w:ascii="Arial" w:hAnsi="Arial" w:cs="Arial"/>
-        </w:rPr>
-        <w:t>picktijd</w:t>
-      </w:r>
-      <w:proofErr w:type="spellEnd"/>
-      <w:r>
-        <w:rPr>
-          <w:rFonts w:ascii="Arial" w:hAnsi="Arial" w:cs="Arial"/>
-        </w:rPr>
-        <w:t xml:space="preserve"> vermindert en de operationele efficiëntie toeneemt.</w:t>
-      </w:r>
-    </w:p>
-    <w:p>
-      <w:pPr>
-        <w:rPr>
-          <w:rFonts w:ascii="Arial" w:hAnsi="Arial" w:cs="Arial"/>
-        </w:rPr>
-      </w:pPr>
-      <w:r>
-        <w:rPr>
-          <w:rFonts w:ascii="Arial" w:hAnsi="Arial" w:cs="Arial"/>
-        </w:rPr>
-        <w:t xml:space="preserve">Het systeem moet een </w:t>
-      </w:r>
-      <w:proofErr w:type="spellStart"/>
-      <w:r>
-        <w:rPr>
-          <w:rFonts w:ascii="Arial" w:hAnsi="Arial" w:cs="Arial"/>
-        </w:rPr>
-        <w:t>proof</w:t>
-      </w:r>
-      <w:proofErr w:type="spellEnd"/>
-      <w:r>
-        <w:rPr>
-          <w:rFonts w:ascii="Arial" w:hAnsi="Arial" w:cs="Arial"/>
-        </w:rPr>
-        <w:t xml:space="preserve">-of-concept ondersteunen dat laat zien hoe een digitaal hulpmiddel </w:t>
-      </w:r>
-      <w:proofErr w:type="spellStart"/>
-      <w:r>
-        <w:rPr>
-          <w:rFonts w:ascii="Arial" w:hAnsi="Arial" w:cs="Arial"/>
-        </w:rPr>
-        <w:t>supply</w:t>
-      </w:r>
-      <w:proofErr w:type="spellEnd"/>
-      <w:r>
-        <w:rPr>
-          <w:rFonts w:ascii="Arial" w:hAnsi="Arial" w:cs="Arial"/>
-        </w:rPr>
-        <w:t xml:space="preserve"> chain verstoringen kan helpen beperken.</w:t>
+        <w:t>Medewerkers moeten de berekende route kunnen volgen om producten efficiënt te verzamelen, waardoor de picktijd vermindert en de operationele efficiëntie toeneemt.</w:t>
       </w:r>
     </w:p>
     <w:p>

</xml_diff>

<commit_message>
Update Software Analysis FreshChoise document
Revised the Software Analysis FreshChoise.docx file with updated content.
Sources still need to be formatted diffrently
</commit_message>
<xml_diff>
--- a/LO2/Software/Software Analysis FreshChoise.docx
+++ b/LO2/Software/Software Analysis FreshChoise.docx
@@ -4,34 +4,39 @@
   <w:body>
     <w:p>
       <w:pPr>
-        <w:rPr>
-          <w:rFonts w:ascii="Arial" w:hAnsi="Arial" w:cs="Arial"/>
-          <w:b/>
-          <w:bCs/>
+        <w:pStyle w:val="Title"/>
+        <w:rPr>
+          <w:rFonts w:ascii="Arial" w:hAnsi="Arial" w:cs="Arial"/>
+          <w:sz w:val="40"/>
+          <w:szCs w:val="40"/>
         </w:rPr>
       </w:pPr>
       <w:r>
         <w:rPr>
           <w:rFonts w:ascii="Arial" w:hAnsi="Arial" w:cs="Arial"/>
-          <w:b/>
-          <w:bCs/>
-        </w:rPr>
-        <w:t>Analyse</w:t>
+          <w:sz w:val="40"/>
+          <w:szCs w:val="40"/>
+        </w:rPr>
+        <w:t>Analyse – Health &amp; Safety Compliance</w:t>
       </w:r>
     </w:p>
     <w:p>
       <w:pPr>
         <w:rPr>
           <w:rFonts w:ascii="Arial" w:hAnsi="Arial" w:cs="Arial"/>
-          <w:b/>
-          <w:bCs/>
+        </w:rPr>
+      </w:pPr>
+    </w:p>
+    <w:p>
+      <w:pPr>
+        <w:pStyle w:val="Heading2"/>
+        <w:rPr>
+          <w:rFonts w:ascii="Arial" w:hAnsi="Arial" w:cs="Arial"/>
         </w:rPr>
       </w:pPr>
       <w:r>
         <w:rPr>
           <w:rFonts w:ascii="Arial" w:hAnsi="Arial" w:cs="Arial"/>
-          <w:b/>
-          <w:bCs/>
         </w:rPr>
         <w:t>1. Introductie</w:t>
       </w:r>
@@ -42,11 +47,39 @@
           <w:rFonts w:ascii="Arial" w:hAnsi="Arial" w:cs="Arial"/>
         </w:rPr>
       </w:pPr>
+    </w:p>
+    <w:p>
+      <w:pPr>
+        <w:rPr>
+          <w:rFonts w:ascii="Arial" w:hAnsi="Arial" w:cs="Arial"/>
+        </w:rPr>
+      </w:pPr>
+      <w:bookmarkStart w:id="0" w:name="_Hlk218351812"/>
       <w:r>
         <w:rPr>
           <w:rFonts w:ascii="Arial" w:hAnsi="Arial" w:cs="Arial"/>
         </w:rPr>
-        <w:t xml:space="preserve">FreshChoice is een supermarktorganisatie die haar klanten niet alleen in de winkel, maar ook via online bestellingen wil voorzien van een betrouwbare, snelle en veilige service. Binnen de organisatie zijn echter twee belangrijke uitdagingen zichtbaar: </w:t>
+        <w:t>FreshChoice is een supermarktorganisatie die haar klanten zowel in de fysieke winkel als via online bestellingen wil voorzien van een betrouwbare, veilige en klantgerichte service. Klanten verwachten dat producten niet alleen tijdig geleverd worden, maar ook veilig zijn om te consumeren, vooral wanneer sprake is van voedselallergieën of dieetrestricties.</w:t>
+      </w:r>
+    </w:p>
+    <w:p>
+      <w:pPr>
+        <w:rPr>
+          <w:rFonts w:ascii="Arial" w:hAnsi="Arial" w:cs="Arial"/>
+        </w:rPr>
+      </w:pPr>
+    </w:p>
+    <w:p>
+      <w:pPr>
+        <w:rPr>
+          <w:rFonts w:ascii="Arial" w:hAnsi="Arial" w:cs="Arial"/>
+        </w:rPr>
+      </w:pPr>
+      <w:r>
+        <w:rPr>
+          <w:rFonts w:ascii="Arial" w:hAnsi="Arial" w:cs="Arial"/>
+        </w:rPr>
+        <w:t xml:space="preserve">Binnen FreshChoice zijn twee belangrijke uitdagingen zichtbaar: </w:t>
       </w:r>
       <w:r>
         <w:rPr>
@@ -54,13 +87,21 @@
           <w:b/>
           <w:bCs/>
         </w:rPr>
-        <w:t>Health &amp; Safety Compliance</w:t>
+        <w:t xml:space="preserve">Health &amp; Safety Compliance </w:t>
       </w:r>
       <w:r>
         <w:rPr>
           <w:rFonts w:ascii="Arial" w:hAnsi="Arial" w:cs="Arial"/>
         </w:rPr>
-        <w:t xml:space="preserve"> en vertragingen in het proces van </w:t>
+        <w:t xml:space="preserve">en </w:t>
+      </w:r>
+      <w:r>
+        <w:rPr>
+          <w:rFonts w:ascii="Arial" w:hAnsi="Arial" w:cs="Arial"/>
+          <w:b/>
+          <w:bCs/>
+        </w:rPr>
+        <w:t xml:space="preserve">inefficiënties in het </w:t>
       </w:r>
       <w:proofErr w:type="spellStart"/>
       <w:r>
@@ -68,6 +109,42 @@
           <w:rFonts w:ascii="Arial" w:hAnsi="Arial" w:cs="Arial"/>
           <w:b/>
           <w:bCs/>
+        </w:rPr>
+        <w:t>orderpick</w:t>
+      </w:r>
+      <w:proofErr w:type="spellEnd"/>
+      <w:r>
+        <w:rPr>
+          <w:rFonts w:ascii="Arial" w:hAnsi="Arial" w:cs="Arial"/>
+          <w:b/>
+          <w:bCs/>
+        </w:rPr>
+        <w:t>- en bezorgproces</w:t>
+      </w:r>
+      <w:r>
+        <w:rPr>
+          <w:rFonts w:ascii="Arial" w:hAnsi="Arial" w:cs="Arial"/>
+        </w:rPr>
+        <w:t xml:space="preserve">. Deze analyse richt zich uitsluitend op het </w:t>
+      </w:r>
+      <w:r>
+        <w:rPr>
+          <w:rFonts w:ascii="Arial" w:hAnsi="Arial" w:cs="Arial"/>
+          <w:b/>
+          <w:bCs/>
+        </w:rPr>
+        <w:t>Health &amp; Safety Compliance-aspect</w:t>
+      </w:r>
+      <w:r>
+        <w:rPr>
+          <w:rFonts w:ascii="Arial" w:hAnsi="Arial" w:cs="Arial"/>
+        </w:rPr>
+        <w:t xml:space="preserve">, met specifieke aandacht voor de ondersteuning van klanten met voedselallergieën tijdens het aankoopproces. De analyse van </w:t>
+      </w:r>
+      <w:proofErr w:type="spellStart"/>
+      <w:r>
+        <w:rPr>
+          <w:rFonts w:ascii="Arial" w:hAnsi="Arial" w:cs="Arial"/>
         </w:rPr>
         <w:t>orderpicking</w:t>
       </w:r>
@@ -75,23 +152,8 @@
       <w:r>
         <w:rPr>
           <w:rFonts w:ascii="Arial" w:hAnsi="Arial" w:cs="Arial"/>
-          <w:b/>
-          <w:bCs/>
-        </w:rPr>
-        <w:t xml:space="preserve"> en bezorging</w:t>
-      </w:r>
-      <w:r>
-        <w:rPr>
-          <w:rFonts w:ascii="Arial" w:hAnsi="Arial" w:cs="Arial"/>
-        </w:rPr>
-        <w:t>. Deze problemen hebben directe impact op klantveiligheid, klanttevredenheid, operationele efficiëntie en bedrijfsresultaten.</w:t>
-      </w:r>
-      <w:r>
-        <w:rPr>
-          <w:rFonts w:ascii="Arial" w:hAnsi="Arial" w:cs="Arial"/>
-        </w:rPr>
-        <w:br/>
-        <w:t>Dit project richt zich op het in kaart brengen van deze uitdagingen, het begrijpen van de oorzaken en gevolgen, en het formuleren van wat nodig is om verbetering mogelijk te maken.</w:t>
+        </w:rPr>
+        <w:t xml:space="preserve"> en bezorging is uitgewerkt in een afzonderlijk document door projectgenoot Luuk en valt buiten de scope van dit document.</w:t>
       </w:r>
     </w:p>
     <w:p>
@@ -105,16 +167,53 @@
       <w:pPr>
         <w:rPr>
           <w:rFonts w:ascii="Arial" w:hAnsi="Arial" w:cs="Arial"/>
+        </w:rPr>
+      </w:pPr>
+      <w:r>
+        <w:rPr>
+          <w:rFonts w:ascii="Arial" w:hAnsi="Arial" w:cs="Arial"/>
+        </w:rPr>
+        <w:t>Aanleiding voor dit project is de toenemende verantwoordelijkheid van supermarkten om klanten actief te beschermen tegen gezondheidsrisico’s en om te voldoen aan wet- en regelgeving rondom voedselveiligheid.</w:t>
+      </w:r>
+    </w:p>
+    <w:bookmarkEnd w:id="0"/>
+    <w:p>
+      <w:pPr>
+        <w:rPr>
+          <w:rFonts w:ascii="Arial" w:hAnsi="Arial" w:cs="Arial"/>
+        </w:rPr>
+      </w:pPr>
+    </w:p>
+    <w:p>
+      <w:pPr>
+        <w:rPr>
+          <w:rFonts w:ascii="Arial" w:eastAsiaTheme="majorEastAsia" w:hAnsi="Arial" w:cs="Arial"/>
           <w:b/>
           <w:bCs/>
+          <w:color w:val="4F81BD" w:themeColor="accent1"/>
+          <w:sz w:val="26"/>
+          <w:szCs w:val="26"/>
         </w:rPr>
       </w:pPr>
       <w:r>
         <w:rPr>
           <w:rFonts w:ascii="Arial" w:hAnsi="Arial" w:cs="Arial"/>
-          <w:b/>
-          <w:bCs/>
-        </w:rPr>
+        </w:rPr>
+        <w:br w:type="page"/>
+      </w:r>
+    </w:p>
+    <w:p>
+      <w:pPr>
+        <w:pStyle w:val="Heading2"/>
+        <w:rPr>
+          <w:rFonts w:ascii="Arial" w:hAnsi="Arial" w:cs="Arial"/>
+        </w:rPr>
+      </w:pPr>
+      <w:r>
+        <w:rPr>
+          <w:rFonts w:ascii="Arial" w:hAnsi="Arial" w:cs="Arial"/>
+        </w:rPr>
+        <w:lastRenderedPageBreak/>
         <w:t>2. Context</w:t>
       </w:r>
     </w:p>
@@ -124,26 +223,23 @@
           <w:rFonts w:ascii="Arial" w:hAnsi="Arial" w:cs="Arial"/>
         </w:rPr>
       </w:pPr>
+    </w:p>
+    <w:p>
+      <w:pPr>
+        <w:rPr>
+          <w:rFonts w:ascii="Arial" w:hAnsi="Arial" w:cs="Arial"/>
+        </w:rPr>
+      </w:pPr>
       <w:r>
         <w:rPr>
           <w:rFonts w:ascii="Arial" w:hAnsi="Arial" w:cs="Arial"/>
         </w:rPr>
-        <w:t xml:space="preserve">FreshChoice opereert binnen de </w:t>
-      </w:r>
-      <w:r>
-        <w:rPr>
-          <w:rFonts w:ascii="Arial" w:hAnsi="Arial" w:cs="Arial"/>
-          <w:b/>
-          <w:bCs/>
-        </w:rPr>
-        <w:t xml:space="preserve">supermarkt- en </w:t>
+        <w:t xml:space="preserve">FreshChoice opereert binnen de supermarkt- en </w:t>
       </w:r>
       <w:proofErr w:type="spellStart"/>
       <w:r>
         <w:rPr>
           <w:rFonts w:ascii="Arial" w:hAnsi="Arial" w:cs="Arial"/>
-          <w:b/>
-          <w:bCs/>
         </w:rPr>
         <w:t>retailsector</w:t>
       </w:r>
@@ -152,7 +248,7 @@
         <w:rPr>
           <w:rFonts w:ascii="Arial" w:hAnsi="Arial" w:cs="Arial"/>
         </w:rPr>
-        <w:t xml:space="preserve"> en bedient klanten zowel fysiek als via online bestellingen. Er zijn drie winkels (een hoofdlocatie en twee kleinere filialen), waarbij logistiek, winkelprocessen en klantinteractie centraal staan.</w:t>
+        <w:t xml:space="preserve"> en bedient een brede doelgroep van consumenten die zowel fysiek als online boodschappen doen.</w:t>
       </w:r>
     </w:p>
     <w:p>
@@ -161,44 +257,39 @@
           <w:rFonts w:ascii="Arial" w:hAnsi="Arial" w:cs="Arial"/>
         </w:rPr>
       </w:pPr>
+    </w:p>
+    <w:p>
+      <w:pPr>
+        <w:rPr>
+          <w:rFonts w:ascii="Arial" w:hAnsi="Arial" w:cs="Arial"/>
+          <w:b/>
+          <w:bCs/>
+        </w:rPr>
+      </w:pPr>
       <w:r>
         <w:rPr>
           <w:rFonts w:ascii="Arial" w:hAnsi="Arial" w:cs="Arial"/>
-        </w:rPr>
-        <w:t>Belangrijke processen:</w:t>
+          <w:b/>
+          <w:bCs/>
+        </w:rPr>
+        <w:t>Relevante processen binnen deze analyse:</w:t>
       </w:r>
     </w:p>
     <w:p>
       <w:pPr>
-        <w:numPr>
-          <w:ilvl w:val="0"/>
-          <w:numId w:val="10"/>
-        </w:numPr>
-        <w:rPr>
-          <w:rFonts w:ascii="Arial" w:hAnsi="Arial" w:cs="Arial"/>
-        </w:rPr>
-      </w:pPr>
-      <w:proofErr w:type="spellStart"/>
+        <w:rPr>
+          <w:rFonts w:ascii="Arial" w:hAnsi="Arial" w:cs="Arial"/>
+        </w:rPr>
+      </w:pPr>
       <w:r>
         <w:rPr>
           <w:rFonts w:ascii="Arial" w:hAnsi="Arial" w:cs="Arial"/>
         </w:rPr>
-        <w:t>Orderpicken</w:t>
-      </w:r>
-      <w:proofErr w:type="spellEnd"/>
-      <w:r>
-        <w:rPr>
-          <w:rFonts w:ascii="Arial" w:hAnsi="Arial" w:cs="Arial"/>
-        </w:rPr>
-        <w:t xml:space="preserve"> van online bestellingen in de winkel</w:t>
+        <w:t>- Het aankoopproces van producten (online en in de winkel)</w:t>
       </w:r>
     </w:p>
     <w:p>
       <w:pPr>
-        <w:numPr>
-          <w:ilvl w:val="0"/>
-          <w:numId w:val="10"/>
-        </w:numPr>
         <w:rPr>
           <w:rFonts w:ascii="Arial" w:hAnsi="Arial" w:cs="Arial"/>
         </w:rPr>
@@ -207,15 +298,11 @@
         <w:rPr>
           <w:rFonts w:ascii="Arial" w:hAnsi="Arial" w:cs="Arial"/>
         </w:rPr>
-        <w:t>Bezorgproces richting klanten</w:t>
+        <w:t>- Het verstrekken van ingrediënten- en allergeneninformatie</w:t>
       </w:r>
     </w:p>
     <w:p>
       <w:pPr>
-        <w:numPr>
-          <w:ilvl w:val="0"/>
-          <w:numId w:val="10"/>
-        </w:numPr>
         <w:rPr>
           <w:rFonts w:ascii="Arial" w:hAnsi="Arial" w:cs="Arial"/>
         </w:rPr>
@@ -224,15 +311,11 @@
         <w:rPr>
           <w:rFonts w:ascii="Arial" w:hAnsi="Arial" w:cs="Arial"/>
         </w:rPr>
-        <w:t>Werken met loyaliteitsprofielen en klantgegevens</w:t>
+        <w:t>- Het gebruik van klantprofielen en voorkeuren</w:t>
       </w:r>
     </w:p>
     <w:p>
       <w:pPr>
-        <w:numPr>
-          <w:ilvl w:val="0"/>
-          <w:numId w:val="10"/>
-        </w:numPr>
         <w:rPr>
           <w:rFonts w:ascii="Arial" w:hAnsi="Arial" w:cs="Arial"/>
         </w:rPr>
@@ -241,7 +324,7 @@
         <w:rPr>
           <w:rFonts w:ascii="Arial" w:hAnsi="Arial" w:cs="Arial"/>
         </w:rPr>
-        <w:t>Naleving van veiligheids- en gezondheidsrichtlijnen</w:t>
+        <w:t>- De naleving van voedselveiligheids- en gezondheidsrichtlijnen</w:t>
       </w:r>
     </w:p>
     <w:p>
@@ -250,19 +333,26 @@
           <w:rFonts w:ascii="Arial" w:hAnsi="Arial" w:cs="Arial"/>
         </w:rPr>
       </w:pPr>
+    </w:p>
+    <w:p>
+      <w:pPr>
+        <w:rPr>
+          <w:rFonts w:ascii="Arial" w:hAnsi="Arial" w:cs="Arial"/>
+          <w:b/>
+          <w:bCs/>
+        </w:rPr>
+      </w:pPr>
       <w:r>
         <w:rPr>
           <w:rFonts w:ascii="Arial" w:hAnsi="Arial" w:cs="Arial"/>
+          <w:b/>
+          <w:bCs/>
         </w:rPr>
         <w:t>Belangrijke stakeholders:</w:t>
       </w:r>
     </w:p>
     <w:p>
       <w:pPr>
-        <w:numPr>
-          <w:ilvl w:val="0"/>
-          <w:numId w:val="11"/>
-        </w:numPr>
         <w:rPr>
           <w:rFonts w:ascii="Arial" w:hAnsi="Arial" w:cs="Arial"/>
         </w:rPr>
@@ -271,15 +361,11 @@
         <w:rPr>
           <w:rFonts w:ascii="Arial" w:hAnsi="Arial" w:cs="Arial"/>
         </w:rPr>
-        <w:t>Klanten die snelle levering en veilige producten verwachten</w:t>
+        <w:t>- Klanten, in het bijzonder klanten met voedselallergieën of dieetrestricties</w:t>
       </w:r>
     </w:p>
     <w:p>
       <w:pPr>
-        <w:numPr>
-          <w:ilvl w:val="0"/>
-          <w:numId w:val="11"/>
-        </w:numPr>
         <w:rPr>
           <w:rFonts w:ascii="Arial" w:hAnsi="Arial" w:cs="Arial"/>
         </w:rPr>
@@ -288,15 +374,11 @@
         <w:rPr>
           <w:rFonts w:ascii="Arial" w:hAnsi="Arial" w:cs="Arial"/>
         </w:rPr>
-        <w:t>Medewerkers die bestellingen verzamelen en bezorgen</w:t>
+        <w:t>- Management, verantwoordelijk voor compliance, risicobeheersing en reputatie</w:t>
       </w:r>
     </w:p>
     <w:p>
       <w:pPr>
-        <w:numPr>
-          <w:ilvl w:val="0"/>
-          <w:numId w:val="11"/>
-        </w:numPr>
         <w:rPr>
           <w:rFonts w:ascii="Arial" w:hAnsi="Arial" w:cs="Arial"/>
         </w:rPr>
@@ -305,7 +387,7 @@
         <w:rPr>
           <w:rFonts w:ascii="Arial" w:hAnsi="Arial" w:cs="Arial"/>
         </w:rPr>
-        <w:t>Management dat verantwoordelijk is voor efficiëntie, klanttevredenheid en compliance</w:t>
+        <w:t>- De organisatie als geheel, die moet voldoen aan wetgeving en toezicht (o.a. NVWA)</w:t>
       </w:r>
     </w:p>
     <w:p>
@@ -318,33 +400,31 @@
     <w:p>
       <w:pPr>
         <w:rPr>
-          <w:rFonts w:ascii="Arial" w:hAnsi="Arial" w:cs="Arial"/>
+          <w:rFonts w:ascii="Arial" w:eastAsiaTheme="majorEastAsia" w:hAnsi="Arial" w:cs="Arial"/>
           <w:b/>
           <w:bCs/>
+          <w:color w:val="4F81BD" w:themeColor="accent1"/>
+          <w:sz w:val="26"/>
+          <w:szCs w:val="26"/>
         </w:rPr>
       </w:pPr>
       <w:r>
         <w:rPr>
           <w:rFonts w:ascii="Arial" w:hAnsi="Arial" w:cs="Arial"/>
-          <w:b/>
-          <w:bCs/>
         </w:rPr>
         <w:br w:type="page"/>
       </w:r>
     </w:p>
     <w:p>
       <w:pPr>
-        <w:rPr>
-          <w:rFonts w:ascii="Arial" w:hAnsi="Arial" w:cs="Arial"/>
-          <w:b/>
-          <w:bCs/>
+        <w:pStyle w:val="Heading2"/>
+        <w:rPr>
+          <w:rFonts w:ascii="Arial" w:hAnsi="Arial" w:cs="Arial"/>
         </w:rPr>
       </w:pPr>
       <w:r>
         <w:rPr>
           <w:rFonts w:ascii="Arial" w:hAnsi="Arial" w:cs="Arial"/>
-          <w:b/>
-          <w:bCs/>
         </w:rPr>
         <w:lastRenderedPageBreak/>
         <w:t>3. Aanleiding</w:t>
@@ -354,17 +434,33 @@
       <w:pPr>
         <w:rPr>
           <w:rFonts w:ascii="Arial" w:hAnsi="Arial" w:cs="Arial"/>
-          <w:b/>
-          <w:bCs/>
+        </w:rPr>
+      </w:pPr>
+    </w:p>
+    <w:p>
+      <w:pPr>
+        <w:rPr>
+          <w:rFonts w:ascii="Arial" w:hAnsi="Arial" w:cs="Arial"/>
         </w:rPr>
       </w:pPr>
       <w:r>
         <w:rPr>
           <w:rFonts w:ascii="Arial" w:hAnsi="Arial" w:cs="Arial"/>
-          <w:b/>
-          <w:bCs/>
-        </w:rPr>
-        <w:t>Health &amp; Safety Compliance</w:t>
+        </w:rPr>
+        <w:t>De aanleiding voor dit onderzoek ligt in de toenemende aandacht voor voedselveiligheid en consumentenbescherming. Klanten met voedselallergieën lopen gezondheidsrisico’s wanneer allergeneninformatie onvolledig, onduidelijk of inconsistent is</w:t>
+      </w:r>
+      <w:r>
+        <w:rPr>
+          <w:rStyle w:val="FootnoteReference"/>
+          <w:rFonts w:ascii="Arial" w:hAnsi="Arial" w:cs="Arial"/>
+        </w:rPr>
+        <w:footnoteReference w:id="1"/>
+      </w:r>
+      <w:r>
+        <w:rPr>
+          <w:rFonts w:ascii="Arial" w:hAnsi="Arial" w:cs="Arial"/>
+        </w:rPr>
+        <w:t>. Tegelijkertijd neemt de maatschappelijke en wettelijke druk op retailers toe om transparant en correct te informeren^2.</w:t>
       </w:r>
     </w:p>
     <w:p>
@@ -373,46 +469,31 @@
           <w:rFonts w:ascii="Arial" w:hAnsi="Arial" w:cs="Arial"/>
         </w:rPr>
       </w:pPr>
+    </w:p>
+    <w:p>
+      <w:pPr>
+        <w:rPr>
+          <w:rFonts w:ascii="Arial" w:hAnsi="Arial" w:cs="Arial"/>
+        </w:rPr>
+      </w:pPr>
       <w:r>
         <w:rPr>
           <w:rFonts w:ascii="Arial" w:hAnsi="Arial" w:cs="Arial"/>
         </w:rPr>
-        <w:t>Er is toenemende aandacht voor voedselveiligheid en bescherming van klanten met allergieën. FreshChoice wil klanten beter ondersteunen door dieetrestricties en allergieën te registreren en automatisch te waarschuwen voor risicoproducten. Zonder digitale ondersteuning blijft de kans bestaan dat klanten onbewust gevaarlijke producten aanschaffen.</w:t>
+        <w:t>Binnen FreshChoice is vastgesteld dat:</w:t>
       </w:r>
     </w:p>
     <w:p>
       <w:pPr>
         <w:rPr>
           <w:rFonts w:ascii="Arial" w:hAnsi="Arial" w:cs="Arial"/>
-          <w:b/>
-          <w:bCs/>
         </w:rPr>
       </w:pPr>
       <w:r>
         <w:rPr>
           <w:rFonts w:ascii="Arial" w:hAnsi="Arial" w:cs="Arial"/>
-          <w:b/>
-          <w:bCs/>
-        </w:rPr>
-        <w:t xml:space="preserve">Inefficiënt </w:t>
-      </w:r>
-      <w:proofErr w:type="spellStart"/>
-      <w:r>
-        <w:rPr>
-          <w:rFonts w:ascii="Arial" w:hAnsi="Arial" w:cs="Arial"/>
-          <w:b/>
-          <w:bCs/>
-        </w:rPr>
-        <w:t>orderpicken</w:t>
-      </w:r>
-      <w:proofErr w:type="spellEnd"/>
-      <w:r>
-        <w:rPr>
-          <w:rFonts w:ascii="Arial" w:hAnsi="Arial" w:cs="Arial"/>
-          <w:b/>
-          <w:bCs/>
-        </w:rPr>
-        <w:t xml:space="preserve"> en vertragingen in bezorging</w:t>
+        </w:rPr>
+        <w:t>- Klanten zelf actief labels moeten interpreteren</w:t>
       </w:r>
     </w:p>
     <w:p>
@@ -425,36 +506,11 @@
         <w:rPr>
           <w:rFonts w:ascii="Arial" w:hAnsi="Arial" w:cs="Arial"/>
         </w:rPr>
-        <w:t xml:space="preserve">FreshChoice ervaart structurele vertragingen in het verwerken en bezorgen van online bestellingen. Bestellingen worden regelmatig later geleverd dan gepland, mede door inefficiënt </w:t>
-      </w:r>
-      <w:proofErr w:type="spellStart"/>
-      <w:r>
-        <w:rPr>
-          <w:rFonts w:ascii="Arial" w:hAnsi="Arial" w:cs="Arial"/>
-        </w:rPr>
-        <w:t>orderpicken</w:t>
-      </w:r>
-      <w:proofErr w:type="spellEnd"/>
-      <w:r>
-        <w:rPr>
-          <w:rFonts w:ascii="Arial" w:hAnsi="Arial" w:cs="Arial"/>
-        </w:rPr>
-        <w:t>, ongestructureerde routes in de winkel en niet-geoptimaliseerde werkwijzen.</w:t>
-      </w:r>
-      <w:r>
-        <w:rPr>
-          <w:rFonts w:ascii="Arial" w:hAnsi="Arial" w:cs="Arial"/>
-        </w:rPr>
-        <w:br/>
-        <w:t>Dit leidt tot:</w:t>
+        <w:t>- Er geen automatische waarschuwingen zijn voor risicoproducten</w:t>
       </w:r>
     </w:p>
     <w:p>
       <w:pPr>
-        <w:numPr>
-          <w:ilvl w:val="0"/>
-          <w:numId w:val="12"/>
-        </w:numPr>
         <w:rPr>
           <w:rFonts w:ascii="Arial" w:hAnsi="Arial" w:cs="Arial"/>
         </w:rPr>
@@ -463,15 +519,25 @@
         <w:rPr>
           <w:rFonts w:ascii="Arial" w:hAnsi="Arial" w:cs="Arial"/>
         </w:rPr>
-        <w:t>Tijdsverlies in de operatie</w:t>
+        <w:t>- Online en fysieke informatie niet altijd overeenkomt</w:t>
+      </w:r>
+      <w:r>
+        <w:rPr>
+          <w:rStyle w:val="FootnoteReference"/>
+          <w:rFonts w:ascii="Arial" w:hAnsi="Arial" w:cs="Arial"/>
+        </w:rPr>
+        <w:footnoteReference w:id="2"/>
       </w:r>
     </w:p>
     <w:p>
       <w:pPr>
-        <w:numPr>
-          <w:ilvl w:val="0"/>
-          <w:numId w:val="12"/>
-        </w:numPr>
+        <w:rPr>
+          <w:rFonts w:ascii="Arial" w:hAnsi="Arial" w:cs="Arial"/>
+        </w:rPr>
+      </w:pPr>
+    </w:p>
+    <w:p>
+      <w:pPr>
         <w:rPr>
           <w:rFonts w:ascii="Arial" w:hAnsi="Arial" w:cs="Arial"/>
         </w:rPr>
@@ -480,32 +546,37 @@
         <w:rPr>
           <w:rFonts w:ascii="Arial" w:hAnsi="Arial" w:cs="Arial"/>
         </w:rPr>
-        <w:t>Ontevreden klanten</w:t>
+        <w:t>Zonder aanvullende ondersteuning bestaat het risico dat klanten onbewust producten aanschaffen die schadelijk zijn voor hun gezondheid. Dit kan leiden tot gezondheidsincidenten, klachten, toezicht door instanties en reputatieschade.</w:t>
       </w:r>
     </w:p>
     <w:p>
       <w:pPr>
-        <w:numPr>
-          <w:ilvl w:val="0"/>
-          <w:numId w:val="12"/>
-        </w:numPr>
-        <w:rPr>
-          <w:rFonts w:ascii="Arial" w:hAnsi="Arial" w:cs="Arial"/>
+        <w:rPr>
+          <w:rFonts w:ascii="Arial" w:hAnsi="Arial" w:cs="Arial"/>
+        </w:rPr>
+      </w:pPr>
+    </w:p>
+    <w:p>
+      <w:pPr>
+        <w:rPr>
+          <w:rFonts w:ascii="Arial" w:eastAsiaTheme="majorEastAsia" w:hAnsi="Arial" w:cs="Arial"/>
+          <w:b/>
+          <w:bCs/>
+          <w:color w:val="4F81BD" w:themeColor="accent1"/>
+          <w:sz w:val="26"/>
+          <w:szCs w:val="26"/>
         </w:rPr>
       </w:pPr>
       <w:r>
         <w:rPr>
           <w:rFonts w:ascii="Arial" w:hAnsi="Arial" w:cs="Arial"/>
         </w:rPr>
-        <w:t>Druk op medewerkers</w:t>
+        <w:br w:type="page"/>
       </w:r>
     </w:p>
     <w:p>
       <w:pPr>
-        <w:numPr>
-          <w:ilvl w:val="0"/>
-          <w:numId w:val="12"/>
-        </w:numPr>
+        <w:pStyle w:val="Heading2"/>
         <w:rPr>
           <w:rFonts w:ascii="Arial" w:hAnsi="Arial" w:cs="Arial"/>
         </w:rPr>
@@ -514,43 +585,7 @@
         <w:rPr>
           <w:rFonts w:ascii="Arial" w:hAnsi="Arial" w:cs="Arial"/>
         </w:rPr>
-        <w:t>Negatieve invloed op betrouwbaarheid en imago</w:t>
-      </w:r>
-    </w:p>
-    <w:p>
-      <w:pPr>
-        <w:rPr>
-          <w:rFonts w:ascii="Arial" w:hAnsi="Arial" w:cs="Arial"/>
-        </w:rPr>
-      </w:pPr>
-      <w:r>
-        <w:rPr>
-          <w:rFonts w:ascii="Arial" w:hAnsi="Arial" w:cs="Arial"/>
-        </w:rPr>
-        <w:t>Deze problematiek laat zien dat dit geen incidenteel probleem is, maar een structurele uitdaging die actie vereist.</w:t>
-      </w:r>
-    </w:p>
-    <w:p>
-      <w:pPr>
-        <w:rPr>
-          <w:rFonts w:ascii="Arial" w:hAnsi="Arial" w:cs="Arial"/>
-        </w:rPr>
-      </w:pPr>
-    </w:p>
-    <w:p>
-      <w:pPr>
-        <w:rPr>
-          <w:rFonts w:ascii="Arial" w:hAnsi="Arial" w:cs="Arial"/>
-          <w:b/>
-          <w:bCs/>
-        </w:rPr>
-      </w:pPr>
-      <w:r>
-        <w:rPr>
-          <w:rFonts w:ascii="Arial" w:hAnsi="Arial" w:cs="Arial"/>
-          <w:b/>
-          <w:bCs/>
-        </w:rPr>
+        <w:lastRenderedPageBreak/>
         <w:t>4. Probleembeschrijving</w:t>
       </w:r>
     </w:p>
@@ -558,42 +593,48 @@
       <w:pPr>
         <w:rPr>
           <w:rFonts w:ascii="Arial" w:hAnsi="Arial" w:cs="Arial"/>
-          <w:b/>
-          <w:bCs/>
+        </w:rPr>
+      </w:pPr>
+    </w:p>
+    <w:p>
+      <w:pPr>
+        <w:rPr>
+          <w:rFonts w:ascii="Arial" w:hAnsi="Arial" w:cs="Arial"/>
         </w:rPr>
       </w:pPr>
       <w:r>
         <w:rPr>
           <w:rFonts w:ascii="Arial" w:hAnsi="Arial" w:cs="Arial"/>
-          <w:b/>
-          <w:bCs/>
-        </w:rPr>
-        <w:t>Health &amp; Safety Compliance</w:t>
+        </w:rPr>
+        <w:t>In de huidige situatie worden klanten met voedselallergieën onvoldoende ondersteund tijdens het aankoopproces.</w:t>
       </w:r>
     </w:p>
     <w:p>
       <w:pPr>
-        <w:numPr>
-          <w:ilvl w:val="0"/>
-          <w:numId w:val="13"/>
-        </w:numPr>
-        <w:rPr>
-          <w:rFonts w:ascii="Arial" w:hAnsi="Arial" w:cs="Arial"/>
+        <w:rPr>
+          <w:rFonts w:ascii="Arial" w:hAnsi="Arial" w:cs="Arial"/>
+        </w:rPr>
+      </w:pPr>
+    </w:p>
+    <w:p>
+      <w:pPr>
+        <w:rPr>
+          <w:rFonts w:ascii="Arial" w:hAnsi="Arial" w:cs="Arial"/>
+          <w:b/>
+          <w:bCs/>
         </w:rPr>
       </w:pPr>
       <w:r>
         <w:rPr>
           <w:rFonts w:ascii="Arial" w:hAnsi="Arial" w:cs="Arial"/>
-        </w:rPr>
-        <w:t>Klanten met allergieën worden momenteel nog onvoldoende digitaal ondersteund tijdens het aankoopproces.</w:t>
+          <w:b/>
+          <w:bCs/>
+        </w:rPr>
+        <w:t>Wat gaat er mis:</w:t>
       </w:r>
     </w:p>
     <w:p>
       <w:pPr>
-        <w:numPr>
-          <w:ilvl w:val="0"/>
-          <w:numId w:val="13"/>
-        </w:numPr>
         <w:rPr>
           <w:rFonts w:ascii="Arial" w:hAnsi="Arial" w:cs="Arial"/>
         </w:rPr>
@@ -602,27 +643,11 @@
         <w:rPr>
           <w:rFonts w:ascii="Arial" w:hAnsi="Arial" w:cs="Arial"/>
         </w:rPr>
-        <w:t xml:space="preserve">Er is </w:t>
-      </w:r>
-      <w:r>
-        <w:rPr>
-          <w:rFonts w:ascii="Arial" w:hAnsi="Arial" w:cs="Arial"/>
-        </w:rPr>
-        <w:t xml:space="preserve">niks </w:t>
-      </w:r>
-      <w:r>
-        <w:rPr>
-          <w:rFonts w:ascii="Arial" w:hAnsi="Arial" w:cs="Arial"/>
-        </w:rPr>
-        <w:t>dat geautomatiseerd waarschuwt voor risicovolle producten.</w:t>
+        <w:t>- Allergeneninformatie is niet altijd duidelijk, volledig of consistent^1</w:t>
       </w:r>
     </w:p>
     <w:p>
       <w:pPr>
-        <w:numPr>
-          <w:ilvl w:val="0"/>
-          <w:numId w:val="13"/>
-        </w:numPr>
         <w:rPr>
           <w:rFonts w:ascii="Arial" w:hAnsi="Arial" w:cs="Arial"/>
         </w:rPr>
@@ -631,59 +656,48 @@
         <w:rPr>
           <w:rFonts w:ascii="Arial" w:hAnsi="Arial" w:cs="Arial"/>
         </w:rPr>
-        <w:t>Dit vergroot gezondheidsrisico’s, juridische risico’s en imagoschade.</w:t>
+        <w:t>- Waarschuwingen zijn passief (alleen op labels) en niet proactief</w:t>
       </w:r>
     </w:p>
     <w:p>
       <w:pPr>
         <w:rPr>
           <w:rFonts w:ascii="Arial" w:hAnsi="Arial" w:cs="Arial"/>
-          <w:b/>
-          <w:bCs/>
-        </w:rPr>
-      </w:pPr>
-      <w:proofErr w:type="spellStart"/>
+        </w:rPr>
+      </w:pPr>
       <w:r>
         <w:rPr>
           <w:rFonts w:ascii="Arial" w:hAnsi="Arial" w:cs="Arial"/>
-          <w:b/>
-          <w:bCs/>
-        </w:rPr>
-        <w:t>Orderpicken</w:t>
-      </w:r>
-      <w:proofErr w:type="spellEnd"/>
-      <w:r>
-        <w:rPr>
-          <w:rFonts w:ascii="Arial" w:hAnsi="Arial" w:cs="Arial"/>
-          <w:b/>
-          <w:bCs/>
-        </w:rPr>
-        <w:t xml:space="preserve"> en bezorgingsvertragingen</w:t>
+        </w:rPr>
+        <w:t>- Klanten moeten zelf risico’s inschatten, wat foutgevoelig is</w:t>
       </w:r>
     </w:p>
     <w:p>
       <w:pPr>
-        <w:numPr>
-          <w:ilvl w:val="0"/>
-          <w:numId w:val="14"/>
-        </w:numPr>
-        <w:rPr>
-          <w:rFonts w:ascii="Arial" w:hAnsi="Arial" w:cs="Arial"/>
+        <w:rPr>
+          <w:rFonts w:ascii="Arial" w:hAnsi="Arial" w:cs="Arial"/>
+        </w:rPr>
+      </w:pPr>
+    </w:p>
+    <w:p>
+      <w:pPr>
+        <w:rPr>
+          <w:rFonts w:ascii="Arial" w:hAnsi="Arial" w:cs="Arial"/>
+          <w:b/>
+          <w:bCs/>
         </w:rPr>
       </w:pPr>
       <w:r>
         <w:rPr>
           <w:rFonts w:ascii="Arial" w:hAnsi="Arial" w:cs="Arial"/>
-        </w:rPr>
-        <w:t>Het proces voor het verzamelen van online bestellingen is inefficiënt en niet optimaal ingericht.</w:t>
+          <w:b/>
+          <w:bCs/>
+        </w:rPr>
+        <w:t>Wie ondervindt hinder:</w:t>
       </w:r>
     </w:p>
     <w:p>
       <w:pPr>
-        <w:numPr>
-          <w:ilvl w:val="0"/>
-          <w:numId w:val="14"/>
-        </w:numPr>
         <w:rPr>
           <w:rFonts w:ascii="Arial" w:hAnsi="Arial" w:cs="Arial"/>
         </w:rPr>
@@ -692,15 +706,11 @@
         <w:rPr>
           <w:rFonts w:ascii="Arial" w:hAnsi="Arial" w:cs="Arial"/>
         </w:rPr>
-        <w:t>Medewerkers volgen geen vaste, efficiënte route door de winkel, wat leidt tot onnodige tijdverspilling.</w:t>
+        <w:t>- Klanten met allergieën, die onzekerheid ervaren bij aankopen</w:t>
       </w:r>
     </w:p>
     <w:p>
       <w:pPr>
-        <w:numPr>
-          <w:ilvl w:val="0"/>
-          <w:numId w:val="14"/>
-        </w:numPr>
         <w:rPr>
           <w:rFonts w:ascii="Arial" w:hAnsi="Arial" w:cs="Arial"/>
         </w:rPr>
@@ -709,8 +719,7 @@
         <w:rPr>
           <w:rFonts w:ascii="Arial" w:hAnsi="Arial" w:cs="Arial"/>
         </w:rPr>
-        <w:lastRenderedPageBreak/>
-        <w:t>Hierdoor ontstaan vertragingen in de keten, waardoor bezorgmomenten niet of te laat gehaald worden.</w:t>
+        <w:t>- De organisatie, die risico loopt op incidenten en aansprakelijkheid^2</w:t>
       </w:r>
     </w:p>
     <w:p>
@@ -719,19 +728,26 @@
           <w:rFonts w:ascii="Arial" w:hAnsi="Arial" w:cs="Arial"/>
         </w:rPr>
       </w:pPr>
+    </w:p>
+    <w:p>
+      <w:pPr>
+        <w:rPr>
+          <w:rFonts w:ascii="Arial" w:hAnsi="Arial" w:cs="Arial"/>
+          <w:b/>
+          <w:bCs/>
+        </w:rPr>
+      </w:pPr>
       <w:r>
         <w:rPr>
           <w:rFonts w:ascii="Arial" w:hAnsi="Arial" w:cs="Arial"/>
-        </w:rPr>
-        <w:t>Gevolgen voor FreshChoice:</w:t>
+          <w:b/>
+          <w:bCs/>
+        </w:rPr>
+        <w:t>Negatieve gevolgen voor FreshChoice:</w:t>
       </w:r>
     </w:p>
     <w:p>
       <w:pPr>
-        <w:numPr>
-          <w:ilvl w:val="0"/>
-          <w:numId w:val="15"/>
-        </w:numPr>
         <w:rPr>
           <w:rFonts w:ascii="Arial" w:hAnsi="Arial" w:cs="Arial"/>
         </w:rPr>
@@ -740,15 +756,11 @@
         <w:rPr>
           <w:rFonts w:ascii="Arial" w:hAnsi="Arial" w:cs="Arial"/>
         </w:rPr>
-        <w:t>Minder klanttevredenheid en mogelijke klachten</w:t>
+        <w:t>- Verhoogd risico op gezondheidsincidenten</w:t>
       </w:r>
     </w:p>
     <w:p>
       <w:pPr>
-        <w:numPr>
-          <w:ilvl w:val="0"/>
-          <w:numId w:val="15"/>
-        </w:numPr>
         <w:rPr>
           <w:rFonts w:ascii="Arial" w:hAnsi="Arial" w:cs="Arial"/>
         </w:rPr>
@@ -757,21 +769,11 @@
         <w:rPr>
           <w:rFonts w:ascii="Arial" w:hAnsi="Arial" w:cs="Arial"/>
         </w:rPr>
-        <w:t xml:space="preserve">Verminderde betrouwbaarheid van de </w:t>
-      </w:r>
-      <w:r>
-        <w:rPr>
-          <w:rFonts w:ascii="Arial" w:hAnsi="Arial" w:cs="Arial"/>
-        </w:rPr>
-        <w:t>onlineservice</w:t>
+        <w:t>- Mogelijke juridische en compliance-gerelateerde gevolgen</w:t>
       </w:r>
     </w:p>
     <w:p>
       <w:pPr>
-        <w:numPr>
-          <w:ilvl w:val="0"/>
-          <w:numId w:val="15"/>
-        </w:numPr>
         <w:rPr>
           <w:rFonts w:ascii="Arial" w:hAnsi="Arial" w:cs="Arial"/>
         </w:rPr>
@@ -780,15 +782,11 @@
         <w:rPr>
           <w:rFonts w:ascii="Arial" w:hAnsi="Arial" w:cs="Arial"/>
         </w:rPr>
-        <w:t>Hogere operationele druk en kosten</w:t>
+        <w:t>- Verminderd vertrouwen in de dienstverlening</w:t>
       </w:r>
     </w:p>
     <w:p>
       <w:pPr>
-        <w:numPr>
-          <w:ilvl w:val="0"/>
-          <w:numId w:val="15"/>
-        </w:numPr>
         <w:rPr>
           <w:rFonts w:ascii="Arial" w:hAnsi="Arial" w:cs="Arial"/>
         </w:rPr>
@@ -797,7 +795,7 @@
         <w:rPr>
           <w:rFonts w:ascii="Arial" w:hAnsi="Arial" w:cs="Arial"/>
         </w:rPr>
-        <w:t>Risico op verlies van concurrentiepositie ten opzichte van andere supermarkten</w:t>
+        <w:t>- Reputatieschade bij fouten of incidenten</w:t>
       </w:r>
     </w:p>
     <w:p>
@@ -810,17 +808,33 @@
     <w:p>
       <w:pPr>
         <w:rPr>
-          <w:rFonts w:ascii="Arial" w:hAnsi="Arial" w:cs="Arial"/>
+          <w:rFonts w:ascii="Arial" w:eastAsiaTheme="majorEastAsia" w:hAnsi="Arial" w:cs="Arial"/>
           <w:b/>
           <w:bCs/>
+          <w:color w:val="4F81BD" w:themeColor="accent1"/>
+          <w:sz w:val="26"/>
+          <w:szCs w:val="26"/>
         </w:rPr>
       </w:pPr>
       <w:r>
         <w:rPr>
           <w:rFonts w:ascii="Arial" w:hAnsi="Arial" w:cs="Arial"/>
-          <w:b/>
-          <w:bCs/>
-        </w:rPr>
+        </w:rPr>
+        <w:br w:type="page"/>
+      </w:r>
+    </w:p>
+    <w:p>
+      <w:pPr>
+        <w:pStyle w:val="Heading2"/>
+        <w:rPr>
+          <w:rFonts w:ascii="Arial" w:hAnsi="Arial" w:cs="Arial"/>
+        </w:rPr>
+      </w:pPr>
+      <w:r>
+        <w:rPr>
+          <w:rFonts w:ascii="Arial" w:hAnsi="Arial" w:cs="Arial"/>
+        </w:rPr>
+        <w:lastRenderedPageBreak/>
         <w:t>5. Probleemstelling</w:t>
       </w:r>
     </w:p>
@@ -830,25 +844,18 @@
           <w:rFonts w:ascii="Arial" w:hAnsi="Arial" w:cs="Arial"/>
         </w:rPr>
       </w:pPr>
+    </w:p>
+    <w:p>
+      <w:pPr>
+        <w:rPr>
+          <w:rFonts w:ascii="Arial" w:hAnsi="Arial" w:cs="Arial"/>
+        </w:rPr>
+      </w:pPr>
       <w:r>
         <w:rPr>
           <w:rFonts w:ascii="Arial" w:hAnsi="Arial" w:cs="Arial"/>
         </w:rPr>
-        <w:t xml:space="preserve">FreshChoice heeft momenteel onvoldoende ondersteuning om klanten met allergieën veilig te begeleiden tijdens het aankoopproces en onvoldoende efficiëntie in het </w:t>
-      </w:r>
-      <w:proofErr w:type="spellStart"/>
-      <w:r>
-        <w:rPr>
-          <w:rFonts w:ascii="Arial" w:hAnsi="Arial" w:cs="Arial"/>
-        </w:rPr>
-        <w:t>orderpick</w:t>
-      </w:r>
-      <w:proofErr w:type="spellEnd"/>
-      <w:r>
-        <w:rPr>
-          <w:rFonts w:ascii="Arial" w:hAnsi="Arial" w:cs="Arial"/>
-        </w:rPr>
-        <w:t>- en bezorgproces van online bestellingen. Hierdoor ontstaan risico’s voor klantveiligheid, klanttevredenheid en de betrouwbaarheid van de dienstverlening.</w:t>
+        <w:t>FreshChoice beschikt momenteel over onvoldoende ondersteuning om klanten met voedselallergieën veilig te begeleiden tijdens het aankoopproces, waardoor gezondheidsrisico’s ontstaan en de naleving van Health &amp; Safety Compliance onder druk staat. Dit belemmert het vertrouwen van klanten in de dienstverlening.</w:t>
       </w:r>
     </w:p>
     <w:p>
@@ -860,17 +867,14 @@
     </w:p>
     <w:p>
       <w:pPr>
-        <w:rPr>
-          <w:rFonts w:ascii="Arial" w:hAnsi="Arial" w:cs="Arial"/>
-          <w:b/>
-          <w:bCs/>
+        <w:pStyle w:val="Heading2"/>
+        <w:rPr>
+          <w:rFonts w:ascii="Arial" w:hAnsi="Arial" w:cs="Arial"/>
         </w:rPr>
       </w:pPr>
       <w:r>
         <w:rPr>
           <w:rFonts w:ascii="Arial" w:hAnsi="Arial" w:cs="Arial"/>
-          <w:b/>
-          <w:bCs/>
         </w:rPr>
         <w:t>6. Doelstelling</w:t>
       </w:r>
@@ -881,19 +885,22 @@
           <w:rFonts w:ascii="Arial" w:hAnsi="Arial" w:cs="Arial"/>
         </w:rPr>
       </w:pPr>
+    </w:p>
+    <w:p>
+      <w:pPr>
+        <w:rPr>
+          <w:rFonts w:ascii="Arial" w:hAnsi="Arial" w:cs="Arial"/>
+        </w:rPr>
+      </w:pPr>
       <w:r>
         <w:rPr>
           <w:rFonts w:ascii="Arial" w:hAnsi="Arial" w:cs="Arial"/>
         </w:rPr>
-        <w:t>Met dit project wordt beoogd om:</w:t>
+        <w:t>Het doel van dit project is om:</w:t>
       </w:r>
     </w:p>
     <w:p>
       <w:pPr>
-        <w:numPr>
-          <w:ilvl w:val="0"/>
-          <w:numId w:val="16"/>
-        </w:numPr>
         <w:rPr>
           <w:rFonts w:ascii="Arial" w:hAnsi="Arial" w:cs="Arial"/>
         </w:rPr>
@@ -902,15 +909,11 @@
         <w:rPr>
           <w:rFonts w:ascii="Arial" w:hAnsi="Arial" w:cs="Arial"/>
         </w:rPr>
-        <w:t>De veiligheid en ondersteuning van klanten met allergieën te verbeteren</w:t>
+        <w:t xml:space="preserve">- De veiligheid van klanten met voedselallergieën te verbeteren  </w:t>
       </w:r>
     </w:p>
     <w:p>
       <w:pPr>
-        <w:numPr>
-          <w:ilvl w:val="0"/>
-          <w:numId w:val="16"/>
-        </w:numPr>
         <w:rPr>
           <w:rFonts w:ascii="Arial" w:hAnsi="Arial" w:cs="Arial"/>
         </w:rPr>
@@ -919,15 +922,11 @@
         <w:rPr>
           <w:rFonts w:ascii="Arial" w:hAnsi="Arial" w:cs="Arial"/>
         </w:rPr>
-        <w:t>Naleving van Health &amp; Safety richtlijnen te versterken</w:t>
+        <w:t xml:space="preserve">- De naleving van voedselveiligheids- en gezondheidsrichtlijnen te versterken  </w:t>
       </w:r>
     </w:p>
     <w:p>
       <w:pPr>
-        <w:numPr>
-          <w:ilvl w:val="0"/>
-          <w:numId w:val="16"/>
-        </w:numPr>
         <w:rPr>
           <w:rFonts w:ascii="Arial" w:hAnsi="Arial" w:cs="Arial"/>
         </w:rPr>
@@ -936,29 +935,11 @@
         <w:rPr>
           <w:rFonts w:ascii="Arial" w:hAnsi="Arial" w:cs="Arial"/>
         </w:rPr>
-        <w:t xml:space="preserve">Het proces van </w:t>
-      </w:r>
-      <w:proofErr w:type="spellStart"/>
-      <w:r>
-        <w:rPr>
-          <w:rFonts w:ascii="Arial" w:hAnsi="Arial" w:cs="Arial"/>
-        </w:rPr>
-        <w:t>orderpicken</w:t>
-      </w:r>
-      <w:proofErr w:type="spellEnd"/>
-      <w:r>
-        <w:rPr>
-          <w:rFonts w:ascii="Arial" w:hAnsi="Arial" w:cs="Arial"/>
-        </w:rPr>
-        <w:t xml:space="preserve"> en bezorgen efficiënter en sneller te maken</w:t>
+        <w:t xml:space="preserve">- De betrouwbaarheid van allergeneninformatie te vergroten  </w:t>
       </w:r>
     </w:p>
     <w:p>
       <w:pPr>
-        <w:numPr>
-          <w:ilvl w:val="0"/>
-          <w:numId w:val="16"/>
-        </w:numPr>
         <w:rPr>
           <w:rFonts w:ascii="Arial" w:hAnsi="Arial" w:cs="Arial"/>
         </w:rPr>
@@ -967,15 +948,18 @@
         <w:rPr>
           <w:rFonts w:ascii="Arial" w:hAnsi="Arial" w:cs="Arial"/>
         </w:rPr>
-        <w:t>Vertragingen te verminderen en leverbetrouwbaarheid te verhogen</w:t>
+        <w:t xml:space="preserve">- Het vertrouwen van klanten in de dienstverlening te verhogen  </w:t>
       </w:r>
     </w:p>
     <w:p>
       <w:pPr>
-        <w:numPr>
-          <w:ilvl w:val="0"/>
-          <w:numId w:val="16"/>
-        </w:numPr>
+        <w:rPr>
+          <w:rFonts w:ascii="Arial" w:hAnsi="Arial" w:cs="Arial"/>
+        </w:rPr>
+      </w:pPr>
+    </w:p>
+    <w:p>
+      <w:pPr>
         <w:rPr>
           <w:rFonts w:ascii="Arial" w:hAnsi="Arial" w:cs="Arial"/>
         </w:rPr>
@@ -984,19 +968,7 @@
         <w:rPr>
           <w:rFonts w:ascii="Arial" w:hAnsi="Arial" w:cs="Arial"/>
         </w:rPr>
-        <w:t xml:space="preserve">Klanttevredenheid en vertrouwen in de </w:t>
-      </w:r>
-      <w:r>
-        <w:rPr>
-          <w:rFonts w:ascii="Arial" w:hAnsi="Arial" w:cs="Arial"/>
-        </w:rPr>
-        <w:t>onlinedienstverlening</w:t>
-      </w:r>
-      <w:r>
-        <w:rPr>
-          <w:rFonts w:ascii="Arial" w:hAnsi="Arial" w:cs="Arial"/>
-        </w:rPr>
-        <w:t xml:space="preserve"> te versterken</w:t>
+        <w:t>Dit levert FreshChoice aantoonbare waarde op, zoals:</w:t>
       </w:r>
     </w:p>
     <w:p>
@@ -1009,7 +981,7 @@
         <w:rPr>
           <w:rFonts w:ascii="Arial" w:hAnsi="Arial" w:cs="Arial"/>
         </w:rPr>
-        <w:t>Dit levert FreshChoice zowel operationele waarde (efficiënter werken, minder fouten, minder tijdverlies) als strategische waarde (tevreden klanten, beter imago, concurrentievoordeel).</w:t>
+        <w:t>- Minder gezondheids- en aansprakelijkheidsrisico’s^1</w:t>
       </w:r>
     </w:p>
     <w:p>
@@ -1018,20 +990,56 @@
           <w:rFonts w:ascii="Arial" w:hAnsi="Arial" w:cs="Arial"/>
         </w:rPr>
       </w:pPr>
+      <w:r>
+        <w:rPr>
+          <w:rFonts w:ascii="Arial" w:hAnsi="Arial" w:cs="Arial"/>
+        </w:rPr>
+        <w:t>- Hogere klanttevredenheid en loyaliteit</w:t>
+      </w:r>
     </w:p>
     <w:p>
       <w:pPr>
         <w:rPr>
           <w:rFonts w:ascii="Arial" w:hAnsi="Arial" w:cs="Arial"/>
-          <w:b/>
-          <w:bCs/>
         </w:rPr>
       </w:pPr>
       <w:r>
         <w:rPr>
           <w:rFonts w:ascii="Arial" w:hAnsi="Arial" w:cs="Arial"/>
-          <w:b/>
-          <w:bCs/>
+        </w:rPr>
+        <w:t>- Bescherming van imago en reputatie</w:t>
+      </w:r>
+    </w:p>
+    <w:p>
+      <w:pPr>
+        <w:rPr>
+          <w:rFonts w:ascii="Arial" w:hAnsi="Arial" w:cs="Arial"/>
+        </w:rPr>
+      </w:pPr>
+      <w:r>
+        <w:rPr>
+          <w:rFonts w:ascii="Arial" w:hAnsi="Arial" w:cs="Arial"/>
+        </w:rPr>
+        <w:t>- Betere beheersing van compliance-verplichtingen^2</w:t>
+      </w:r>
+    </w:p>
+    <w:p>
+      <w:pPr>
+        <w:rPr>
+          <w:rFonts w:ascii="Arial" w:hAnsi="Arial" w:cs="Arial"/>
+        </w:rPr>
+      </w:pPr>
+    </w:p>
+    <w:p>
+      <w:pPr>
+        <w:pStyle w:val="Heading2"/>
+        <w:rPr>
+          <w:rFonts w:ascii="Arial" w:hAnsi="Arial" w:cs="Arial"/>
+        </w:rPr>
+      </w:pPr>
+      <w:r>
+        <w:rPr>
+          <w:rFonts w:ascii="Arial" w:hAnsi="Arial" w:cs="Arial"/>
         </w:rPr>
         <w:t>7. Hoofdvraag</w:t>
       </w:r>
@@ -1042,25 +1050,18 @@
           <w:rFonts w:ascii="Arial" w:hAnsi="Arial" w:cs="Arial"/>
         </w:rPr>
       </w:pPr>
+    </w:p>
+    <w:p>
+      <w:pPr>
+        <w:rPr>
+          <w:rFonts w:ascii="Arial" w:hAnsi="Arial" w:cs="Arial"/>
+        </w:rPr>
+      </w:pPr>
       <w:r>
         <w:rPr>
           <w:rFonts w:ascii="Arial" w:hAnsi="Arial" w:cs="Arial"/>
         </w:rPr>
-        <w:t xml:space="preserve">Hoe kan FreshChoice met behulp van digitale ondersteuning zowel klantveiligheid rondom allergieën verbeteren als het </w:t>
-      </w:r>
-      <w:proofErr w:type="spellStart"/>
-      <w:r>
-        <w:rPr>
-          <w:rFonts w:ascii="Arial" w:hAnsi="Arial" w:cs="Arial"/>
-        </w:rPr>
-        <w:t>orderpick</w:t>
-      </w:r>
-      <w:proofErr w:type="spellEnd"/>
-      <w:r>
-        <w:rPr>
-          <w:rFonts w:ascii="Arial" w:hAnsi="Arial" w:cs="Arial"/>
-        </w:rPr>
-        <w:t>- en bezorgproces efficiënter maken, zodat leveringen sneller en betrouwbaarder uitgevoerd kunnen worden?</w:t>
+        <w:t>Hoe kan FreshChoice klanten met voedselallergieën beter ondersteunen tijdens het aankoopproces, zodat gezondheidsrisico’s worden verminderd en Health &amp; Safety Compliance wordt versterkt?</w:t>
       </w:r>
     </w:p>
     <w:p>
@@ -1073,16 +1074,31 @@
     <w:p>
       <w:pPr>
         <w:rPr>
-          <w:rFonts w:ascii="Arial" w:hAnsi="Arial" w:cs="Arial"/>
+          <w:rFonts w:ascii="Arial" w:eastAsiaTheme="majorEastAsia" w:hAnsi="Arial" w:cs="Arial"/>
           <w:b/>
           <w:bCs/>
+          <w:color w:val="4F81BD" w:themeColor="accent1"/>
+          <w:sz w:val="26"/>
+          <w:szCs w:val="26"/>
         </w:rPr>
       </w:pPr>
       <w:r>
         <w:rPr>
           <w:rFonts w:ascii="Arial" w:hAnsi="Arial" w:cs="Arial"/>
-          <w:b/>
-          <w:bCs/>
+        </w:rPr>
+        <w:br w:type="page"/>
+      </w:r>
+    </w:p>
+    <w:p>
+      <w:pPr>
+        <w:pStyle w:val="Heading2"/>
+        <w:rPr>
+          <w:rFonts w:ascii="Arial" w:hAnsi="Arial" w:cs="Arial"/>
+        </w:rPr>
+      </w:pPr>
+      <w:r>
+        <w:rPr>
+          <w:rFonts w:ascii="Arial" w:hAnsi="Arial" w:cs="Arial"/>
         </w:rPr>
         <w:lastRenderedPageBreak/>
         <w:t>8. Deelvragen</w:t>
@@ -1090,10 +1106,13 @@
     </w:p>
     <w:p>
       <w:pPr>
-        <w:numPr>
-          <w:ilvl w:val="0"/>
-          <w:numId w:val="17"/>
-        </w:numPr>
+        <w:rPr>
+          <w:rFonts w:ascii="Arial" w:hAnsi="Arial" w:cs="Arial"/>
+        </w:rPr>
+      </w:pPr>
+    </w:p>
+    <w:p>
+      <w:pPr>
         <w:rPr>
           <w:rFonts w:ascii="Arial" w:hAnsi="Arial" w:cs="Arial"/>
         </w:rPr>
@@ -1102,15 +1121,11 @@
         <w:rPr>
           <w:rFonts w:ascii="Arial" w:hAnsi="Arial" w:cs="Arial"/>
         </w:rPr>
-        <w:t>Welke risico’s ervaren klanten met allergieën momenteel tijdens het aankoopproces?</w:t>
+        <w:t>- Welke risico’s ervaren klanten met voedselallergieën momenteel tijdens het aankoopproces?</w:t>
       </w:r>
     </w:p>
     <w:p>
       <w:pPr>
-        <w:numPr>
-          <w:ilvl w:val="0"/>
-          <w:numId w:val="20"/>
-        </w:numPr>
         <w:rPr>
           <w:rFonts w:ascii="Arial" w:hAnsi="Arial" w:cs="Arial"/>
         </w:rPr>
@@ -1119,35 +1134,7 @@
         <w:rPr>
           <w:rFonts w:ascii="Arial" w:hAnsi="Arial" w:cs="Arial"/>
         </w:rPr>
-        <w:t xml:space="preserve">Wat is nodig om </w:t>
-      </w:r>
-      <w:proofErr w:type="spellStart"/>
-      <w:r>
-        <w:rPr>
-          <w:rFonts w:ascii="Arial" w:hAnsi="Arial" w:cs="Arial"/>
-        </w:rPr>
-        <w:t>orderpicken</w:t>
-      </w:r>
-      <w:proofErr w:type="spellEnd"/>
-      <w:r>
-        <w:rPr>
-          <w:rFonts w:ascii="Arial" w:hAnsi="Arial" w:cs="Arial"/>
-        </w:rPr>
-        <w:t xml:space="preserve"> sneller, </w:t>
-      </w:r>
-      <w:proofErr w:type="spellStart"/>
-      <w:r>
-        <w:rPr>
-          <w:rFonts w:ascii="Arial" w:hAnsi="Arial" w:cs="Arial"/>
-        </w:rPr>
-        <w:t>gestructureerder</w:t>
-      </w:r>
-      <w:proofErr w:type="spellEnd"/>
-      <w:r>
-        <w:rPr>
-          <w:rFonts w:ascii="Arial" w:hAnsi="Arial" w:cs="Arial"/>
-        </w:rPr>
-        <w:t xml:space="preserve"> en betrouwbaarder te maken?</w:t>
+        <w:t>- Wat zijn de gevolgen van deze risico’s voor klantveiligheid, vertrouwen en compliance?</w:t>
       </w:r>
     </w:p>
     <w:p>
@@ -1156,26 +1143,24 @@
           <w:rFonts w:ascii="Arial" w:hAnsi="Arial" w:cs="Arial"/>
         </w:rPr>
       </w:pPr>
-    </w:p>
-    <w:p>
-      <w:pPr>
-        <w:rPr>
-          <w:rFonts w:ascii="Arial" w:hAnsi="Arial" w:cs="Arial"/>
-          <w:b/>
-          <w:bCs/>
-        </w:rPr>
-      </w:pPr>
       <w:r>
         <w:rPr>
           <w:rFonts w:ascii="Arial" w:hAnsi="Arial" w:cs="Arial"/>
-          <w:b/>
-          <w:bCs/>
-        </w:rPr>
-        <w:t>8.1 Welke risico’s ervaren klanten met allergieën momenteel tijdens het aankoopproces?</w:t>
+        </w:rPr>
+        <w:t>- Welke waarde ontstaat voor FreshChoice wanneer deze risico’s worden verminderd?</w:t>
       </w:r>
     </w:p>
     <w:p>
       <w:pPr>
+        <w:pStyle w:val="Subtitle"/>
+        <w:rPr>
+          <w:rFonts w:ascii="Arial" w:hAnsi="Arial" w:cs="Arial"/>
+        </w:rPr>
+      </w:pPr>
+    </w:p>
+    <w:p>
+      <w:pPr>
+        <w:pStyle w:val="Subtitle"/>
         <w:rPr>
           <w:rFonts w:ascii="Arial" w:hAnsi="Arial" w:cs="Arial"/>
         </w:rPr>
@@ -1183,6 +1168,30 @@
       <w:r>
         <w:rPr>
           <w:rFonts w:ascii="Arial" w:hAnsi="Arial" w:cs="Arial"/>
+        </w:rPr>
+        <w:t>8.1 Welke risico’s ervaren klanten met voedselallergieën momenteel tijdens het aankoopproces?</w:t>
+      </w:r>
+    </w:p>
+    <w:p>
+      <w:pPr>
+        <w:rPr>
+          <w:rFonts w:ascii="Arial" w:hAnsi="Arial" w:cs="Arial"/>
+        </w:rPr>
+      </w:pPr>
+    </w:p>
+    <w:p>
+      <w:pPr>
+        <w:rPr>
+          <w:rFonts w:ascii="Arial" w:hAnsi="Arial" w:cs="Arial"/>
+          <w:b/>
+          <w:bCs/>
+        </w:rPr>
+      </w:pPr>
+      <w:r>
+        <w:rPr>
+          <w:rFonts w:ascii="Arial" w:hAnsi="Arial" w:cs="Arial"/>
+          <w:b/>
+          <w:bCs/>
         </w:rPr>
         <w:t>Analyse en beantwoording</w:t>
       </w:r>
@@ -1193,25 +1202,73 @@
           <w:rFonts w:ascii="Arial" w:hAnsi="Arial" w:cs="Arial"/>
         </w:rPr>
       </w:pPr>
+    </w:p>
+    <w:p>
+      <w:pPr>
+        <w:rPr>
+          <w:rFonts w:ascii="Arial" w:hAnsi="Arial" w:cs="Arial"/>
+        </w:rPr>
+      </w:pPr>
       <w:r>
         <w:rPr>
           <w:rFonts w:ascii="Arial" w:hAnsi="Arial" w:cs="Arial"/>
         </w:rPr>
-        <w:t xml:space="preserve">Klanten met allergieën lopen in de huidige situatie aanzienlijke risico’s doordat informatie over allergenen vaak onvolledig, onduidelijk of moeilijk vindbaar is tijdens het boodschappenproces. Onderzoek en externe rapporten laten zien dat dit geen hypothetisch probleem is, maar een erkend knelpunt binnen </w:t>
+        <w:t>Klanten met voedselallergieën lopen in de huidige situatie aanzienlijke risico’s doordat allergeneninformatie vaak onvolledig, onduidelijk of moeilijk vindbaar is. Externe onderzoeken en toezichtrapporten tonen aan dat dit een breed erkend probleem is binnen de retailsector^1^,^3.</w:t>
+      </w:r>
+    </w:p>
+    <w:p>
+      <w:pPr>
+        <w:rPr>
+          <w:rFonts w:ascii="Arial" w:hAnsi="Arial" w:cs="Arial"/>
+        </w:rPr>
+      </w:pPr>
+    </w:p>
+    <w:p>
+      <w:pPr>
+        <w:rPr>
+          <w:rFonts w:ascii="Arial" w:hAnsi="Arial" w:cs="Arial"/>
+          <w:b/>
+          <w:bCs/>
+          <w:i/>
+          <w:iCs/>
+        </w:rPr>
+      </w:pPr>
+      <w:r>
+        <w:rPr>
+          <w:rFonts w:ascii="Arial" w:hAnsi="Arial" w:cs="Arial"/>
+          <w:b/>
+          <w:bCs/>
+          <w:i/>
+          <w:iCs/>
+        </w:rPr>
+        <w:t>1. Gebrek aan duidelijke allergeneninformatie</w:t>
+      </w:r>
+    </w:p>
+    <w:p>
+      <w:pPr>
+        <w:rPr>
+          <w:rFonts w:ascii="Arial" w:hAnsi="Arial" w:cs="Arial"/>
+        </w:rPr>
+      </w:pPr>
+      <w:r>
+        <w:rPr>
+          <w:rFonts w:ascii="Arial" w:hAnsi="Arial" w:cs="Arial"/>
+        </w:rPr>
+        <w:t xml:space="preserve">Onderzoek laat zien dat meer dan de helft van de consumenten met voedselallergieën moeite heeft met het correct interpreteren van </w:t>
       </w:r>
       <w:proofErr w:type="spellStart"/>
       <w:r>
         <w:rPr>
           <w:rFonts w:ascii="Arial" w:hAnsi="Arial" w:cs="Arial"/>
         </w:rPr>
-        <w:t>retail</w:t>
+        <w:t>productlabels</w:t>
       </w:r>
       <w:proofErr w:type="spellEnd"/>
       <w:r>
         <w:rPr>
           <w:rFonts w:ascii="Arial" w:hAnsi="Arial" w:cs="Arial"/>
         </w:rPr>
-        <w:t>.</w:t>
+        <w:t>. Ongeveer 56% heeft ooit een allergische reactie ervaren door onduidelijke of foutieve etikettering^1.</w:t>
       </w:r>
     </w:p>
     <w:p>
@@ -1220,1611 +1277,708 @@
           <w:rFonts w:ascii="Arial" w:hAnsi="Arial" w:cs="Arial"/>
         </w:rPr>
       </w:pPr>
-      <w:r>
+    </w:p>
+    <w:p>
+      <w:pPr>
         <w:rPr>
           <w:rFonts w:ascii="Arial" w:hAnsi="Arial" w:cs="Arial"/>
           <w:b/>
           <w:bCs/>
-        </w:rPr>
-        <w:t>1. Gebrek aan duidelijke allergeneninformatie op producten</w:t>
+          <w:i/>
+          <w:iCs/>
+        </w:rPr>
+      </w:pPr>
+      <w:r>
+        <w:rPr>
+          <w:rFonts w:ascii="Arial" w:hAnsi="Arial" w:cs="Arial"/>
+          <w:b/>
+          <w:bCs/>
+          <w:i/>
+          <w:iCs/>
+        </w:rPr>
+        <w:t xml:space="preserve">2. Onduidelijke of inconsistente waarschuwingen </w:t>
+      </w:r>
+    </w:p>
+    <w:p>
+      <w:pPr>
+        <w:rPr>
+          <w:rFonts w:ascii="Arial" w:hAnsi="Arial" w:cs="Arial"/>
+        </w:rPr>
+      </w:pPr>
+      <w:r>
+        <w:rPr>
+          <w:rFonts w:ascii="Arial" w:hAnsi="Arial" w:cs="Arial"/>
+        </w:rPr>
+        <w:t>Termen zoals *“kan sporen bevatten van”* worden door consumenten als vaag ervaren, waardoor het moeilijk is om een veilige keuze te maken^2.</w:t>
+      </w:r>
+    </w:p>
+    <w:p>
+      <w:pPr>
+        <w:rPr>
+          <w:rFonts w:ascii="Arial" w:hAnsi="Arial" w:cs="Arial"/>
+        </w:rPr>
+      </w:pPr>
+    </w:p>
+    <w:p>
+      <w:pPr>
+        <w:rPr>
+          <w:rFonts w:ascii="Arial" w:hAnsi="Arial" w:cs="Arial"/>
+          <w:b/>
+          <w:bCs/>
+          <w:i/>
+          <w:iCs/>
+        </w:rPr>
+      </w:pPr>
+      <w:r>
+        <w:rPr>
+          <w:rFonts w:ascii="Arial" w:hAnsi="Arial" w:cs="Arial"/>
+          <w:b/>
+          <w:bCs/>
+          <w:i/>
+          <w:iCs/>
+        </w:rPr>
+        <w:t xml:space="preserve">3. Ontoereikende informatievoorziening in winkels  </w:t>
+      </w:r>
+    </w:p>
+    <w:p>
+      <w:pPr>
+        <w:rPr>
+          <w:rFonts w:ascii="Arial" w:hAnsi="Arial" w:cs="Arial"/>
+        </w:rPr>
+      </w:pPr>
+      <w:r>
+        <w:rPr>
+          <w:rFonts w:ascii="Arial" w:hAnsi="Arial" w:cs="Arial"/>
+        </w:rPr>
+        <w:t xml:space="preserve">De Nederlandse Voedsel- en Warenautoriteit (NVWA) rapporteert dat retailers klanten regelmatig onvoldoende informeren over allergenen, met name bij </w:t>
+      </w:r>
+      <w:proofErr w:type="spellStart"/>
+      <w:r>
+        <w:rPr>
+          <w:rFonts w:ascii="Arial" w:hAnsi="Arial" w:cs="Arial"/>
+        </w:rPr>
+        <w:t>onverpakte</w:t>
+      </w:r>
+      <w:proofErr w:type="spellEnd"/>
+      <w:r>
+        <w:rPr>
+          <w:rFonts w:ascii="Arial" w:hAnsi="Arial" w:cs="Arial"/>
+        </w:rPr>
+        <w:t xml:space="preserve"> producten^3.</w:t>
+      </w:r>
+    </w:p>
+    <w:p>
+      <w:pPr>
+        <w:rPr>
+          <w:rFonts w:ascii="Arial" w:hAnsi="Arial" w:cs="Arial"/>
+        </w:rPr>
+      </w:pPr>
+    </w:p>
+    <w:p>
+      <w:pPr>
+        <w:rPr>
+          <w:rFonts w:ascii="Arial" w:hAnsi="Arial" w:cs="Arial"/>
+          <w:b/>
+          <w:bCs/>
+          <w:i/>
+          <w:iCs/>
+        </w:rPr>
+      </w:pPr>
+      <w:r>
+        <w:rPr>
+          <w:rFonts w:ascii="Arial" w:hAnsi="Arial" w:cs="Arial"/>
+          <w:b/>
+          <w:bCs/>
+          <w:i/>
+          <w:iCs/>
+        </w:rPr>
+        <w:lastRenderedPageBreak/>
+        <w:t>4. Inconsistentie tussen online en fysieke informatie</w:t>
+      </w:r>
+    </w:p>
+    <w:p>
+      <w:pPr>
+        <w:rPr>
+          <w:rFonts w:ascii="Arial" w:hAnsi="Arial" w:cs="Arial"/>
+        </w:rPr>
+      </w:pPr>
+      <w:r>
+        <w:rPr>
+          <w:rFonts w:ascii="Arial" w:hAnsi="Arial" w:cs="Arial"/>
+        </w:rPr>
+        <w:t>Onderzoek naar e-</w:t>
+      </w:r>
+      <w:proofErr w:type="spellStart"/>
+      <w:r>
+        <w:rPr>
+          <w:rFonts w:ascii="Arial" w:hAnsi="Arial" w:cs="Arial"/>
+        </w:rPr>
+        <w:t>grocery</w:t>
+      </w:r>
+      <w:proofErr w:type="spellEnd"/>
+      <w:r>
+        <w:rPr>
+          <w:rFonts w:ascii="Arial" w:hAnsi="Arial" w:cs="Arial"/>
+        </w:rPr>
+        <w:t xml:space="preserve"> toont aan dat allergeneninformatie online niet altijd volledig of actueel is, wat het risico vergroot dat klanten verkeerde aannames doen^4.</w:t>
+      </w:r>
+    </w:p>
+    <w:p>
+      <w:pPr>
+        <w:rPr>
+          <w:rFonts w:ascii="Arial" w:hAnsi="Arial" w:cs="Arial"/>
+        </w:rPr>
+      </w:pPr>
+    </w:p>
+    <w:p>
+      <w:pPr>
+        <w:rPr>
+          <w:rFonts w:ascii="Arial" w:hAnsi="Arial" w:cs="Arial"/>
+          <w:b/>
+          <w:bCs/>
+          <w:i/>
+          <w:iCs/>
+        </w:rPr>
+      </w:pPr>
+      <w:r>
+        <w:rPr>
+          <w:rFonts w:ascii="Arial" w:hAnsi="Arial" w:cs="Arial"/>
+          <w:b/>
+          <w:bCs/>
+          <w:i/>
+          <w:iCs/>
+        </w:rPr>
+        <w:t>9. Klantscenario</w:t>
+      </w:r>
+    </w:p>
+    <w:p>
+      <w:pPr>
+        <w:rPr>
+          <w:rFonts w:ascii="Arial" w:hAnsi="Arial" w:cs="Arial"/>
+        </w:rPr>
+      </w:pPr>
+      <w:r>
+        <w:rPr>
+          <w:rFonts w:ascii="Arial" w:hAnsi="Arial" w:cs="Arial"/>
+        </w:rPr>
+        <w:t>De klantscenario is gebaseerd op interviews met één respondent:</w:t>
+      </w:r>
+    </w:p>
+    <w:p>
+      <w:pPr>
+        <w:rPr>
+          <w:rFonts w:ascii="Arial" w:hAnsi="Arial" w:cs="Arial"/>
+        </w:rPr>
+      </w:pPr>
+      <w:r>
+        <w:rPr>
+          <w:rFonts w:ascii="Arial" w:hAnsi="Arial" w:cs="Arial"/>
+        </w:rPr>
+        <w:t>Leeftijd:</w:t>
+      </w:r>
+    </w:p>
+    <w:p>
+      <w:pPr>
+        <w:ind w:firstLine="720"/>
+        <w:rPr>
+          <w:rFonts w:ascii="Arial" w:hAnsi="Arial" w:cs="Arial"/>
+          <w:i/>
+          <w:iCs/>
+        </w:rPr>
+      </w:pPr>
+      <w:r>
+        <w:rPr>
+          <w:rFonts w:ascii="Arial" w:hAnsi="Arial" w:cs="Arial"/>
+          <w:i/>
+          <w:iCs/>
+        </w:rPr>
+        <w:t xml:space="preserve">- 22 jaar oud  </w:t>
+      </w:r>
+    </w:p>
+    <w:p>
+      <w:pPr>
+        <w:rPr>
+          <w:rFonts w:ascii="Arial" w:hAnsi="Arial" w:cs="Arial"/>
+        </w:rPr>
+      </w:pPr>
+      <w:r>
+        <w:rPr>
+          <w:rFonts w:ascii="Arial" w:hAnsi="Arial" w:cs="Arial"/>
+        </w:rPr>
+        <w:t>Moet rekening houden met:</w:t>
+      </w:r>
+    </w:p>
+    <w:p>
+      <w:pPr>
+        <w:ind w:firstLine="720"/>
+        <w:rPr>
+          <w:rFonts w:ascii="Arial" w:hAnsi="Arial" w:cs="Arial"/>
+          <w:i/>
+          <w:iCs/>
+        </w:rPr>
+      </w:pPr>
+      <w:r>
+        <w:rPr>
+          <w:rFonts w:ascii="Arial" w:hAnsi="Arial" w:cs="Arial"/>
+          <w:i/>
+          <w:iCs/>
+        </w:rPr>
+        <w:t xml:space="preserve">- Lactose-allergie  </w:t>
+      </w:r>
+    </w:p>
+    <w:p>
+      <w:pPr>
+        <w:rPr>
+          <w:rFonts w:ascii="Arial" w:hAnsi="Arial" w:cs="Arial"/>
+        </w:rPr>
+      </w:pPr>
+      <w:r>
+        <w:rPr>
+          <w:rFonts w:ascii="Arial" w:hAnsi="Arial" w:cs="Arial"/>
+        </w:rPr>
+        <w:t>Frequentie:</w:t>
+      </w:r>
+    </w:p>
+    <w:p>
+      <w:pPr>
+        <w:ind w:firstLine="720"/>
+        <w:rPr>
+          <w:rFonts w:ascii="Arial" w:hAnsi="Arial" w:cs="Arial"/>
+          <w:i/>
+          <w:iCs/>
+        </w:rPr>
+      </w:pPr>
+      <w:r>
+        <w:rPr>
+          <w:rFonts w:ascii="Arial" w:hAnsi="Arial" w:cs="Arial"/>
+          <w:i/>
+          <w:iCs/>
+        </w:rPr>
+        <w:t xml:space="preserve">- Bestelt wekelijks boodschappen bij Jumbo  </w:t>
+      </w:r>
+    </w:p>
+    <w:p>
+      <w:pPr>
+        <w:rPr>
+          <w:rFonts w:ascii="Arial" w:hAnsi="Arial" w:cs="Arial"/>
+        </w:rPr>
+      </w:pPr>
+    </w:p>
+    <w:p>
+      <w:pPr>
+        <w:rPr>
+          <w:rFonts w:ascii="Arial" w:hAnsi="Arial" w:cs="Arial"/>
+          <w:b/>
+          <w:bCs/>
+        </w:rPr>
+      </w:pPr>
+      <w:r>
+        <w:rPr>
+          <w:rFonts w:ascii="Arial" w:hAnsi="Arial" w:cs="Arial"/>
+          <w:b/>
+          <w:bCs/>
+        </w:rPr>
+        <w:t>Ervaringen:</w:t>
+      </w:r>
+    </w:p>
+    <w:p>
+      <w:pPr>
+        <w:rPr>
+          <w:rFonts w:ascii="Arial" w:hAnsi="Arial" w:cs="Arial"/>
+        </w:rPr>
+      </w:pPr>
+      <w:r>
+        <w:rPr>
+          <w:rFonts w:ascii="Arial" w:hAnsi="Arial" w:cs="Arial"/>
+        </w:rPr>
+        <w:t>- “</w:t>
       </w:r>
       <w:r>
         <w:rPr>
           <w:rFonts w:ascii="Arial" w:hAnsi="Arial" w:cs="Arial"/>
-        </w:rPr>
-        <w:br/>
-        <w:t xml:space="preserve">Studies tonen aan dat meer dan de helft van de consumenten met voedselallergieën moeite heeft om juiste allergeneninformatie op productetiketten te vinden, en zo’n 56% heeft zelfs ooit een allergische reactie gehad door onduidelijke of foutieve labels. </w:t>
+          <w:u w:val="single"/>
+        </w:rPr>
+        <w:t>Ik lees een label, maar ik weet niet altijd of ‘kan bevatten’ voor mij veilig is.”</w:t>
       </w:r>
-      <w:hyperlink r:id="rId6" w:tgtFrame="_blank" w:history="1">
-        <w:proofErr w:type="gramStart"/>
+    </w:p>
+    <w:p>
+      <w:pPr>
+        <w:rPr>
+          <w:rFonts w:ascii="Arial" w:hAnsi="Arial" w:cs="Arial"/>
+        </w:rPr>
+      </w:pPr>
+      <w:r>
+        <w:rPr>
+          <w:rFonts w:ascii="Arial" w:hAnsi="Arial" w:cs="Arial"/>
+        </w:rPr>
+        <w:t>- “</w:t>
+      </w:r>
+      <w:r>
+        <w:rPr>
+          <w:rFonts w:ascii="Arial" w:hAnsi="Arial" w:cs="Arial"/>
+          <w:u w:val="single"/>
+        </w:rPr>
+        <w:t>De allergeneninformatie online komt niet altijd overeen met wat ik in de winkel zie.</w:t>
+      </w:r>
+      <w:r>
+        <w:rPr>
+          <w:rFonts w:ascii="Arial" w:hAnsi="Arial" w:cs="Arial"/>
+        </w:rPr>
+        <w:t>”</w:t>
+      </w:r>
+    </w:p>
+    <w:p>
+      <w:pPr>
+        <w:rPr>
+          <w:rFonts w:ascii="Arial" w:hAnsi="Arial" w:cs="Arial"/>
+        </w:rPr>
+      </w:pPr>
+    </w:p>
+    <w:p>
+      <w:pPr>
+        <w:rPr>
+          <w:rFonts w:ascii="Arial" w:hAnsi="Arial" w:cs="Arial"/>
+        </w:rPr>
+      </w:pPr>
+      <w:r>
+        <w:rPr>
+          <w:rFonts w:ascii="Arial" w:hAnsi="Arial" w:cs="Arial"/>
+        </w:rPr>
+        <w:t>Deze ervaringen illustreren de onzekerheid en het gebrek aan vertrouwen tijdens het aankoopproces.</w:t>
+      </w:r>
+    </w:p>
+    <w:p>
+      <w:pPr>
+        <w:rPr>
+          <w:rFonts w:ascii="Arial" w:hAnsi="Arial" w:cs="Arial"/>
+        </w:rPr>
+      </w:pPr>
+    </w:p>
+    <w:p>
+      <w:pPr>
+        <w:rPr>
+          <w:rFonts w:ascii="Arial" w:hAnsi="Arial" w:cs="Arial"/>
+        </w:rPr>
+      </w:pPr>
+    </w:p>
+    <w:p>
+      <w:pPr>
+        <w:rPr>
+          <w:rFonts w:ascii="Arial" w:hAnsi="Arial" w:cs="Arial"/>
+          <w:b/>
+          <w:bCs/>
+        </w:rPr>
+      </w:pPr>
+      <w:r>
+        <w:rPr>
+          <w:rFonts w:ascii="Arial" w:hAnsi="Arial" w:cs="Arial"/>
+          <w:b/>
+          <w:bCs/>
+        </w:rPr>
+        <w:t>Uit deze analyse blijkt dat:</w:t>
+      </w:r>
+    </w:p>
+    <w:p>
+      <w:pPr>
+        <w:rPr>
+          <w:rFonts w:ascii="Arial" w:hAnsi="Arial" w:cs="Arial"/>
+        </w:rPr>
+      </w:pPr>
+      <w:r>
+        <w:rPr>
+          <w:rFonts w:ascii="Arial" w:hAnsi="Arial" w:cs="Arial"/>
+        </w:rPr>
+        <w:t xml:space="preserve">- </w:t>
+      </w:r>
+      <w:r>
+        <w:rPr>
+          <w:rFonts w:ascii="Arial" w:hAnsi="Arial" w:cs="Arial"/>
+          <w:i/>
+          <w:iCs/>
+        </w:rPr>
+        <w:t>Het probleem reëel en structureel is</w:t>
+      </w:r>
+    </w:p>
+    <w:p>
+      <w:pPr>
+        <w:rPr>
+          <w:rFonts w:ascii="Arial" w:hAnsi="Arial" w:cs="Arial"/>
+          <w:i/>
+          <w:iCs/>
+        </w:rPr>
+      </w:pPr>
+      <w:r>
+        <w:rPr>
+          <w:rFonts w:ascii="Arial" w:hAnsi="Arial" w:cs="Arial"/>
+        </w:rPr>
+        <w:t xml:space="preserve">- </w:t>
+      </w:r>
+      <w:r>
+        <w:rPr>
+          <w:rFonts w:ascii="Arial" w:hAnsi="Arial" w:cs="Arial"/>
+          <w:i/>
+          <w:iCs/>
+        </w:rPr>
+        <w:t>Gezondheids- en compliance-risico’s aanwezig blijven zonder verbetering</w:t>
+      </w:r>
+    </w:p>
+    <w:p>
+      <w:pPr>
+        <w:rPr>
+          <w:rFonts w:ascii="Arial" w:hAnsi="Arial" w:cs="Arial"/>
+        </w:rPr>
+      </w:pPr>
+      <w:r>
+        <w:rPr>
+          <w:rFonts w:ascii="Arial" w:hAnsi="Arial" w:cs="Arial"/>
+        </w:rPr>
+        <w:t xml:space="preserve">- </w:t>
+      </w:r>
+      <w:r>
+        <w:rPr>
+          <w:rFonts w:ascii="Arial" w:hAnsi="Arial" w:cs="Arial"/>
+          <w:i/>
+          <w:iCs/>
+        </w:rPr>
+        <w:t>Het niet aanpakken van dit probleem kan leiden tot incidenten, klachten en reputatieschade</w:t>
+      </w:r>
+    </w:p>
+    <w:p>
+      <w:pPr>
+        <w:rPr>
+          <w:rFonts w:ascii="Arial" w:hAnsi="Arial" w:cs="Arial"/>
+        </w:rPr>
+      </w:pPr>
+    </w:p>
+    <w:p>
+      <w:pPr>
+        <w:rPr>
+          <w:rFonts w:ascii="Arial" w:hAnsi="Arial" w:cs="Arial"/>
+        </w:rPr>
+      </w:pPr>
+      <w:r>
+        <w:rPr>
+          <w:rFonts w:ascii="Arial" w:hAnsi="Arial" w:cs="Arial"/>
+        </w:rPr>
+        <w:lastRenderedPageBreak/>
+        <w:t>Het aanpakken van dit probleem biedt FreshChoice duidelijke operationele en strategische waarde, doordat risico’s worden beperkt en klantvertrouwen wordt versterkt.</w:t>
+      </w:r>
+    </w:p>
+    <w:p>
+      <w:pPr>
+        <w:rPr>
+          <w:rFonts w:ascii="Arial" w:hAnsi="Arial" w:cs="Arial"/>
+        </w:rPr>
+      </w:pPr>
+    </w:p>
+    <w:p>
+      <w:pPr>
+        <w:rPr>
+          <w:rFonts w:ascii="Arial" w:hAnsi="Arial" w:cs="Arial"/>
+          <w:lang w:val="en-US"/>
+        </w:rPr>
+      </w:pPr>
+      <w:r>
+        <w:rPr>
+          <w:rFonts w:ascii="Arial" w:hAnsi="Arial" w:cs="Arial"/>
+          <w:lang w:val="en-US"/>
+        </w:rPr>
+        <w:br w:type="page"/>
+      </w:r>
+    </w:p>
+    <w:p>
+      <w:pPr>
+        <w:pStyle w:val="Heading2"/>
+        <w:rPr>
+          <w:rFonts w:ascii="Arial" w:hAnsi="Arial" w:cs="Arial"/>
+          <w:sz w:val="22"/>
+          <w:szCs w:val="22"/>
+        </w:rPr>
+      </w:pPr>
+      <w:r>
+        <w:rPr>
+          <w:rFonts w:ascii="Arial" w:hAnsi="Arial" w:cs="Arial"/>
+          <w:lang w:val="en-US"/>
+        </w:rPr>
+        <w:lastRenderedPageBreak/>
+        <w:t>Alle Bronnen (APA-7</w:t>
+      </w:r>
+      <w:r>
+        <w:rPr>
+          <w:rFonts w:ascii="Arial" w:hAnsi="Arial" w:cs="Arial"/>
+        </w:rPr>
+        <w:t>):</w:t>
+      </w:r>
+    </w:p>
+    <w:p>
+      <w:pPr>
+        <w:rPr>
+          <w:rFonts w:ascii="Arial" w:hAnsi="Arial" w:cs="Arial"/>
+        </w:rPr>
+      </w:pPr>
+    </w:p>
+    <w:p>
+      <w:pPr>
+        <w:rPr>
+          <w:rFonts w:ascii="Arial" w:hAnsi="Arial" w:cs="Arial"/>
+          <w:lang w:val="en-US"/>
+        </w:rPr>
+      </w:pPr>
+      <w:r>
+        <w:rPr>
+          <w:rFonts w:ascii="Arial" w:hAnsi="Arial" w:cs="Arial"/>
+          <w:lang w:val="en-US"/>
+        </w:rPr>
+        <w:t xml:space="preserve">1. </w:t>
+      </w:r>
+      <w:r>
+        <w:rPr>
+          <w:rFonts w:ascii="Arial" w:hAnsi="Arial" w:cs="Arial"/>
+          <w:lang w:val="en-US"/>
+        </w:rPr>
+        <w:t xml:space="preserve">Food Standards Agency. (2021). *Food allergy and intolerance: consumer research*. </w:t>
+      </w:r>
+      <w:hyperlink r:id="rId8" w:history="1">
+        <w:r>
+          <w:rPr>
+            <w:rStyle w:val="Hyperlink"/>
+            <w:rFonts w:ascii="Arial" w:hAnsi="Arial" w:cs="Arial"/>
+            <w:lang w:val="en-US"/>
+          </w:rPr>
+          <w:t>https://www.food.gov.uk/research</w:t>
+        </w:r>
+      </w:hyperlink>
+    </w:p>
+    <w:p>
+      <w:pPr>
+        <w:rPr>
+          <w:rFonts w:ascii="Arial" w:hAnsi="Arial" w:cs="Arial"/>
+        </w:rPr>
+      </w:pPr>
+      <w:r>
+        <w:rPr>
+          <w:rFonts w:ascii="Arial" w:hAnsi="Arial" w:cs="Arial"/>
+          <w:lang w:val="en-US"/>
+        </w:rPr>
+        <w:t xml:space="preserve">2. European Food Safety Authority. (2020). *Food allergens – scientific opinion and consumer risk*. </w:t>
+      </w:r>
+      <w:r>
+        <w:rPr>
+          <w:rFonts w:ascii="Arial" w:hAnsi="Arial" w:cs="Arial"/>
+        </w:rPr>
+        <w:t xml:space="preserve">EFSA Journal, 18(12), 1–58. </w:t>
+      </w:r>
+      <w:hyperlink r:id="rId9" w:history="1">
         <w:r>
           <w:rPr>
             <w:rStyle w:val="Hyperlink"/>
             <w:rFonts w:ascii="Arial" w:hAnsi="Arial" w:cs="Arial"/>
           </w:rPr>
-          <w:t>foodhq.world</w:t>
+          <w:t>https://doi.org/10.2903/j.efsa.2020.5929</w:t>
         </w:r>
-        <w:proofErr w:type="gramEnd"/>
+      </w:hyperlink>
+      <w:r>
+        <w:rPr>
+          <w:rFonts w:ascii="Arial" w:hAnsi="Arial" w:cs="Arial"/>
+        </w:rPr>
+        <w:t xml:space="preserve"> </w:t>
+      </w:r>
+    </w:p>
+    <w:p>
+      <w:pPr>
+        <w:rPr>
+          <w:rFonts w:ascii="Arial" w:hAnsi="Arial" w:cs="Arial"/>
+        </w:rPr>
+      </w:pPr>
+      <w:r>
+        <w:rPr>
+          <w:rFonts w:ascii="Arial" w:hAnsi="Arial" w:cs="Arial"/>
+        </w:rPr>
+        <w:t xml:space="preserve">3. Nederlandse Voedsel- en Warenautoriteit. (2023). *Allergeneninformatie en voedselveiligheid in de </w:t>
+      </w:r>
+      <w:proofErr w:type="spellStart"/>
+      <w:r>
+        <w:rPr>
+          <w:rFonts w:ascii="Arial" w:hAnsi="Arial" w:cs="Arial"/>
+        </w:rPr>
+        <w:t>retailsector</w:t>
+      </w:r>
+      <w:proofErr w:type="spellEnd"/>
+      <w:r>
+        <w:rPr>
+          <w:rFonts w:ascii="Arial" w:hAnsi="Arial" w:cs="Arial"/>
+        </w:rPr>
+        <w:t xml:space="preserve">*. </w:t>
+      </w:r>
+      <w:hyperlink r:id="rId10" w:history="1">
         <w:r>
           <w:rPr>
             <w:rStyle w:val="Hyperlink"/>
             <w:rFonts w:ascii="Arial" w:hAnsi="Arial" w:cs="Arial"/>
           </w:rPr>
-          <w:t>+1</w:t>
+          <w:t>https://www.nvwa.nl/rapporten/allergeneninformatie</w:t>
         </w:r>
       </w:hyperlink>
+      <w:r>
+        <w:rPr>
+          <w:rFonts w:ascii="Arial" w:hAnsi="Arial" w:cs="Arial"/>
+        </w:rPr>
+        <w:t xml:space="preserve"> </w:t>
+      </w:r>
     </w:p>
     <w:p>
       <w:pPr>
         <w:rPr>
           <w:rFonts w:ascii="Arial" w:hAnsi="Arial" w:cs="Arial"/>
+          <w:lang w:val="en-US"/>
         </w:rPr>
       </w:pPr>
       <w:r>
         <w:rPr>
           <w:rFonts w:ascii="Arial" w:hAnsi="Arial" w:cs="Arial"/>
-          <w:b/>
-          <w:bCs/>
-        </w:rPr>
-        <w:t>2. Onduidelijke of inconsistente waarschuwingen</w:t>
+          <w:lang w:val="en-US"/>
+        </w:rPr>
+        <w:t xml:space="preserve">4. Which?. (2022). *Online food shopping and allergen labelling*. </w:t>
       </w:r>
-      <w:r>
-        <w:rPr>
-          <w:rFonts w:ascii="Arial" w:hAnsi="Arial" w:cs="Arial"/>
-        </w:rPr>
-        <w:br/>
-        <w:t xml:space="preserve">Consumenten geven regelmatig aan dat termen zoals “kan sporen bevatten van…” verwarrend zijn en onvoldoende zekerheid bieden voor veilige aankoopbeslissingen. </w:t>
-      </w:r>
-      <w:hyperlink r:id="rId7" w:tgtFrame="_blank" w:history="1">
-        <w:proofErr w:type="spellStart"/>
-        <w:proofErr w:type="gramStart"/>
+      <w:hyperlink r:id="rId11" w:history="1">
         <w:r>
           <w:rPr>
             <w:rStyle w:val="Hyperlink"/>
             <w:rFonts w:ascii="Arial" w:hAnsi="Arial" w:cs="Arial"/>
+            <w:lang w:val="en-US"/>
           </w:rPr>
-          <w:t>foodhq.world</w:t>
+          <w:t>https://www.which.co.uk/research/online-food-allergen-inf</w:t>
         </w:r>
-        <w:proofErr w:type="spellEnd"/>
-        <w:proofErr w:type="gramEnd"/>
-      </w:hyperlink>
-    </w:p>
-    <w:p>
-      <w:pPr>
-        <w:rPr>
-          <w:rFonts w:ascii="Arial" w:hAnsi="Arial" w:cs="Arial"/>
-        </w:rPr>
-      </w:pPr>
-      <w:r>
-        <w:rPr>
-          <w:rFonts w:ascii="Arial" w:hAnsi="Arial" w:cs="Arial"/>
-          <w:b/>
-          <w:bCs/>
-        </w:rPr>
-        <w:t>3. Ontoereikende informatie in winkels</w:t>
-      </w:r>
-      <w:r>
-        <w:rPr>
-          <w:rFonts w:ascii="Arial" w:hAnsi="Arial" w:cs="Arial"/>
-        </w:rPr>
-        <w:br/>
-        <w:t xml:space="preserve">De Nederlandse Voedsel- en Warenautoriteit (NVWA) rapporteert dat veel </w:t>
-      </w:r>
-      <w:proofErr w:type="spellStart"/>
-      <w:r>
-        <w:rPr>
-          <w:rFonts w:ascii="Arial" w:hAnsi="Arial" w:cs="Arial"/>
-        </w:rPr>
-        <w:t>retailbedrijven</w:t>
-      </w:r>
-      <w:proofErr w:type="spellEnd"/>
-      <w:r>
-        <w:rPr>
-          <w:rFonts w:ascii="Arial" w:hAnsi="Arial" w:cs="Arial"/>
-        </w:rPr>
-        <w:t xml:space="preserve"> — waaronder supermarkten — klanten onvoldoende informeren over allergenen, wat consumenten blootstelt aan risico’s bij </w:t>
-      </w:r>
-      <w:proofErr w:type="spellStart"/>
-      <w:r>
-        <w:rPr>
-          <w:rFonts w:ascii="Arial" w:hAnsi="Arial" w:cs="Arial"/>
-        </w:rPr>
-        <w:t>onverpakte</w:t>
-      </w:r>
-      <w:proofErr w:type="spellEnd"/>
-      <w:r>
-        <w:rPr>
-          <w:rFonts w:ascii="Arial" w:hAnsi="Arial" w:cs="Arial"/>
-        </w:rPr>
-        <w:t xml:space="preserve"> producten of producten die niet duidelijk geëtiketteerd zijn. </w:t>
-      </w:r>
-      <w:hyperlink r:id="rId8" w:tgtFrame="_blank" w:history="1">
         <w:r>
           <w:rPr>
             <w:rStyle w:val="Hyperlink"/>
             <w:rFonts w:ascii="Arial" w:hAnsi="Arial" w:cs="Arial"/>
+            <w:lang w:val="en-US"/>
           </w:rPr>
-          <w:t>VMT+1</w:t>
+          <w:t>o</w:t>
         </w:r>
       </w:hyperlink>
-    </w:p>
-    <w:p>
-      <w:pPr>
-        <w:rPr>
-          <w:rFonts w:ascii="Arial" w:hAnsi="Arial" w:cs="Arial"/>
-        </w:rPr>
-      </w:pPr>
       <w:r>
         <w:rPr>
           <w:rFonts w:ascii="Arial" w:hAnsi="Arial" w:cs="Arial"/>
-          <w:b/>
-          <w:bCs/>
-        </w:rPr>
-        <w:t xml:space="preserve">4. </w:t>
-      </w:r>
-      <w:proofErr w:type="gramStart"/>
-      <w:r>
-        <w:rPr>
-          <w:rFonts w:ascii="Arial" w:hAnsi="Arial" w:cs="Arial"/>
-          <w:b/>
-          <w:bCs/>
-        </w:rPr>
-        <w:t>Online informatie</w:t>
-      </w:r>
-      <w:proofErr w:type="gramEnd"/>
-      <w:r>
-        <w:rPr>
-          <w:rFonts w:ascii="Arial" w:hAnsi="Arial" w:cs="Arial"/>
-          <w:b/>
-          <w:bCs/>
-        </w:rPr>
-        <w:t xml:space="preserve"> niet altijd accuraat of vindbaar</w:t>
-      </w:r>
-      <w:r>
-        <w:rPr>
-          <w:rFonts w:ascii="Arial" w:hAnsi="Arial" w:cs="Arial"/>
-        </w:rPr>
-        <w:br/>
-        <w:t>Onderzoek naar online supermarkt</w:t>
-      </w:r>
-      <w:r>
-        <w:rPr>
-          <w:rFonts w:ascii="Arial" w:hAnsi="Arial" w:cs="Arial"/>
-        </w:rPr>
-        <w:noBreakHyphen/>
-        <w:t>etikettering laat zien dat allergeneninformatie niet altijd consistent of volledig beschikbaar is in e</w:t>
-      </w:r>
-      <w:r>
-        <w:rPr>
-          <w:rFonts w:ascii="Arial" w:hAnsi="Arial" w:cs="Arial"/>
-        </w:rPr>
-        <w:noBreakHyphen/>
-      </w:r>
-      <w:proofErr w:type="spellStart"/>
-      <w:r>
-        <w:rPr>
-          <w:rFonts w:ascii="Arial" w:hAnsi="Arial" w:cs="Arial"/>
-        </w:rPr>
-        <w:t>grocery</w:t>
-      </w:r>
-      <w:proofErr w:type="spellEnd"/>
-      <w:r>
-        <w:rPr>
-          <w:rFonts w:ascii="Arial" w:hAnsi="Arial" w:cs="Arial"/>
-        </w:rPr>
-        <w:t xml:space="preserve"> omgevingen, wat betekent dat klanten riskante aankopen kunnen doen zonder adequate waarschuwingen. </w:t>
-      </w:r>
-      <w:hyperlink r:id="rId9" w:tgtFrame="_blank" w:history="1">
-        <w:r>
-          <w:rPr>
-            <w:rStyle w:val="Hyperlink"/>
-            <w:rFonts w:ascii="Arial" w:hAnsi="Arial" w:cs="Arial"/>
-          </w:rPr>
-          <w:t>MDPI</w:t>
-        </w:r>
-      </w:hyperlink>
-    </w:p>
-    <w:p>
-      <w:pPr>
-        <w:rPr>
-          <w:rFonts w:ascii="Arial" w:hAnsi="Arial" w:cs="Arial"/>
-          <w:b/>
-          <w:bCs/>
-        </w:rPr>
-      </w:pPr>
-      <w:r>
-        <w:rPr>
-          <w:rFonts w:ascii="Arial" w:hAnsi="Arial" w:cs="Arial"/>
-          <w:b/>
-          <w:bCs/>
-        </w:rPr>
-        <w:br w:type="page"/>
+          <w:lang w:val="en-US"/>
+        </w:rPr>
+        <w:t xml:space="preserve"> </w:t>
       </w:r>
     </w:p>
     <w:p>
       <w:pPr>
         <w:rPr>
           <w:rFonts w:ascii="Arial" w:hAnsi="Arial" w:cs="Arial"/>
-        </w:rPr>
-      </w:pPr>
-      <w:r>
-        <w:rPr>
-          <w:rFonts w:ascii="Arial" w:hAnsi="Arial" w:cs="Arial"/>
-          <w:b/>
-          <w:bCs/>
-        </w:rPr>
-        <w:lastRenderedPageBreak/>
-        <w:t>5. Klantscenario (fictieve klantinformatie)</w:t>
-      </w:r>
-      <w:r>
-        <w:rPr>
-          <w:rFonts w:ascii="Arial" w:hAnsi="Arial" w:cs="Arial"/>
-        </w:rPr>
-        <w:br/>
-        <w:t>Volgens verbeelde klantinterviews:</w:t>
-      </w:r>
+          <w:lang w:val="en-US"/>
+        </w:rPr>
+      </w:pPr>
     </w:p>
     <w:p>
       <w:pPr>
-        <w:numPr>
-          <w:ilvl w:val="0"/>
-          <w:numId w:val="25"/>
-        </w:numPr>
-        <w:rPr>
-          <w:rFonts w:ascii="Arial" w:hAnsi="Arial" w:cs="Arial"/>
-        </w:rPr>
-      </w:pPr>
-      <w:r>
-        <w:rPr>
-          <w:rFonts w:ascii="Arial" w:hAnsi="Arial" w:cs="Arial"/>
-        </w:rPr>
-        <w:t>“Ik lees een label, maar ik weet niet altijd of er sporen van noten in zitten omdat ‘kan bevatten’ te algemeen is.”</w:t>
-      </w:r>
-    </w:p>
-    <w:p>
-      <w:pPr>
-        <w:numPr>
-          <w:ilvl w:val="0"/>
-          <w:numId w:val="25"/>
-        </w:numPr>
-        <w:rPr>
-          <w:rFonts w:ascii="Arial" w:hAnsi="Arial" w:cs="Arial"/>
-        </w:rPr>
-      </w:pPr>
-      <w:r>
-        <w:rPr>
-          <w:rFonts w:ascii="Arial" w:hAnsi="Arial" w:cs="Arial"/>
-        </w:rPr>
-        <w:t>“De allergeneninformatie op de website komt niet overeen met wat ik in de winkel zie.”</w:t>
-      </w:r>
-      <w:r>
-        <w:rPr>
-          <w:rFonts w:ascii="Arial" w:hAnsi="Arial" w:cs="Arial"/>
-        </w:rPr>
-        <w:br/>
-        <w:t>Deze ervaringen illustreren de praktische obstakels die klanten ervaren.</w:t>
-      </w:r>
-    </w:p>
-    <w:p>
-      <w:pPr>
-        <w:rPr>
-          <w:rFonts w:ascii="Arial" w:hAnsi="Arial" w:cs="Arial"/>
-          <w:b/>
-          <w:bCs/>
-        </w:rPr>
-      </w:pPr>
-      <w:r>
-        <w:rPr>
-          <w:rFonts w:ascii="Arial" w:hAnsi="Arial" w:cs="Arial"/>
-          <w:b/>
-          <w:bCs/>
-        </w:rPr>
-        <w:t>Samenvatting van risico’s</w:t>
-      </w:r>
-    </w:p>
-    <w:p>
-      <w:pPr>
-        <w:numPr>
-          <w:ilvl w:val="0"/>
-          <w:numId w:val="26"/>
-        </w:numPr>
-        <w:rPr>
-          <w:rFonts w:ascii="Arial" w:hAnsi="Arial" w:cs="Arial"/>
-          <w:i/>
-          <w:iCs/>
-        </w:rPr>
-      </w:pPr>
-      <w:r>
-        <w:rPr>
-          <w:rFonts w:ascii="Arial" w:hAnsi="Arial" w:cs="Arial"/>
-          <w:i/>
-          <w:iCs/>
-        </w:rPr>
-        <w:t>Onvoldoende en onduidelijke allergeneninformatie op producten.</w:t>
-      </w:r>
-    </w:p>
-    <w:p>
-      <w:pPr>
-        <w:numPr>
-          <w:ilvl w:val="0"/>
-          <w:numId w:val="26"/>
-        </w:numPr>
-        <w:rPr>
-          <w:rFonts w:ascii="Arial" w:hAnsi="Arial" w:cs="Arial"/>
-          <w:i/>
-          <w:iCs/>
-        </w:rPr>
-      </w:pPr>
-      <w:r>
-        <w:rPr>
-          <w:rFonts w:ascii="Arial" w:hAnsi="Arial" w:cs="Arial"/>
-          <w:i/>
-          <w:iCs/>
-        </w:rPr>
-        <w:t>Vertrouwen in etikettering daalt, consumenten vinden informatie onbetrouwbaar.</w:t>
-      </w:r>
-    </w:p>
-    <w:p>
-      <w:pPr>
-        <w:numPr>
-          <w:ilvl w:val="0"/>
-          <w:numId w:val="26"/>
-        </w:numPr>
-        <w:rPr>
-          <w:rFonts w:ascii="Arial" w:hAnsi="Arial" w:cs="Arial"/>
-          <w:i/>
-          <w:iCs/>
-        </w:rPr>
-      </w:pPr>
-      <w:r>
-        <w:rPr>
-          <w:rFonts w:ascii="Arial" w:hAnsi="Arial" w:cs="Arial"/>
-          <w:i/>
-          <w:iCs/>
-        </w:rPr>
-        <w:t>Mismatch tussen online en fysieke informatie, waardoor fouten kunnen ontstaan bij bestellingen.</w:t>
-      </w:r>
-    </w:p>
-    <w:p>
-      <w:pPr>
-        <w:numPr>
-          <w:ilvl w:val="0"/>
-          <w:numId w:val="26"/>
-        </w:numPr>
-        <w:rPr>
-          <w:rFonts w:ascii="Arial" w:hAnsi="Arial" w:cs="Arial"/>
-          <w:i/>
-          <w:iCs/>
-        </w:rPr>
-      </w:pPr>
-      <w:r>
-        <w:rPr>
-          <w:rFonts w:ascii="Arial" w:hAnsi="Arial" w:cs="Arial"/>
-          <w:i/>
-          <w:iCs/>
-        </w:rPr>
-        <w:t>Gebrek aan proactieve waarschuwingen in het aankoopproces zelf.</w:t>
-      </w:r>
-    </w:p>
-    <w:p>
-      <w:pPr>
-        <w:rPr>
-          <w:rFonts w:ascii="Arial" w:hAnsi="Arial" w:cs="Arial"/>
-        </w:rPr>
-      </w:pPr>
-      <w:r>
-        <w:rPr>
-          <w:rFonts w:ascii="Arial" w:hAnsi="Arial" w:cs="Arial"/>
-          <w:b/>
-          <w:bCs/>
-        </w:rPr>
-        <w:t>Conclusie (</w:t>
-      </w:r>
-      <w:proofErr w:type="spellStart"/>
-      <w:r>
-        <w:rPr>
-          <w:rFonts w:ascii="Arial" w:hAnsi="Arial" w:cs="Arial"/>
-          <w:b/>
-          <w:bCs/>
-        </w:rPr>
-        <w:t>onderzoekssamenvatting</w:t>
-      </w:r>
-      <w:proofErr w:type="spellEnd"/>
-      <w:r>
-        <w:rPr>
-          <w:rFonts w:ascii="Arial" w:hAnsi="Arial" w:cs="Arial"/>
-          <w:b/>
-          <w:bCs/>
-        </w:rPr>
-        <w:t>)</w:t>
-      </w:r>
-      <w:r>
-        <w:rPr>
-          <w:rFonts w:ascii="Arial" w:hAnsi="Arial" w:cs="Arial"/>
-        </w:rPr>
-        <w:br/>
-        <w:t xml:space="preserve">De huidige situatie biedt klanten met allergieën onvoldoende ondersteuning om veilig keuzes te maken, wat kan leiden tot allergische reacties, onveiligheidsgevoel en verminderd vertrouwen in </w:t>
-      </w:r>
-      <w:proofErr w:type="spellStart"/>
-      <w:r>
-        <w:rPr>
-          <w:rFonts w:ascii="Arial" w:hAnsi="Arial" w:cs="Arial"/>
-        </w:rPr>
-        <w:t>FreshChoice’s</w:t>
-      </w:r>
-      <w:proofErr w:type="spellEnd"/>
-      <w:r>
-        <w:rPr>
-          <w:rFonts w:ascii="Arial" w:hAnsi="Arial" w:cs="Arial"/>
-        </w:rPr>
-        <w:t xml:space="preserve"> dienstverlening. Deze risico’s kunnen gestructureerd worden verminderd door betere digitale ondersteuning en integratie van allergeneninformatie.</w:t>
-      </w:r>
-    </w:p>
-    <w:p>
-      <w:pPr>
-        <w:rPr>
-          <w:rFonts w:ascii="Arial" w:hAnsi="Arial" w:cs="Arial"/>
-        </w:rPr>
-      </w:pPr>
-      <w:r>
-        <w:rPr>
-          <w:rFonts w:ascii="Arial" w:hAnsi="Arial" w:cs="Arial"/>
-        </w:rPr>
-        <w:br w:type="page"/>
-      </w:r>
-    </w:p>
-    <w:p>
-      <w:pPr>
-        <w:rPr>
-          <w:rFonts w:ascii="Arial" w:hAnsi="Arial" w:cs="Arial"/>
-        </w:rPr>
-      </w:pPr>
-      <w:r>
-        <w:rPr>
-          <w:rFonts w:ascii="Arial" w:hAnsi="Arial" w:cs="Arial"/>
-        </w:rPr>
-        <w:lastRenderedPageBreak/>
-        <w:t xml:space="preserve">8.2 Wat is nodig om </w:t>
-      </w:r>
-      <w:proofErr w:type="spellStart"/>
-      <w:r>
-        <w:rPr>
-          <w:rFonts w:ascii="Arial" w:hAnsi="Arial" w:cs="Arial"/>
-        </w:rPr>
-        <w:t>orderpicken</w:t>
-      </w:r>
-      <w:proofErr w:type="spellEnd"/>
-      <w:r>
-        <w:rPr>
-          <w:rFonts w:ascii="Arial" w:hAnsi="Arial" w:cs="Arial"/>
-        </w:rPr>
-        <w:t xml:space="preserve"> sneller, </w:t>
-      </w:r>
-      <w:proofErr w:type="spellStart"/>
-      <w:r>
-        <w:rPr>
-          <w:rFonts w:ascii="Arial" w:hAnsi="Arial" w:cs="Arial"/>
-        </w:rPr>
-        <w:t>gestructureerder</w:t>
-      </w:r>
-      <w:proofErr w:type="spellEnd"/>
-      <w:r>
-        <w:rPr>
-          <w:rFonts w:ascii="Arial" w:hAnsi="Arial" w:cs="Arial"/>
-        </w:rPr>
-        <w:t xml:space="preserve"> en betrouwbaarder te maken?</w:t>
-      </w:r>
-    </w:p>
-    <w:p>
-      <w:pPr>
-        <w:rPr>
-          <w:rFonts w:ascii="Arial" w:hAnsi="Arial" w:cs="Arial"/>
-        </w:rPr>
-      </w:pPr>
-      <w:r>
-        <w:rPr>
-          <w:rFonts w:ascii="Arial" w:hAnsi="Arial" w:cs="Arial"/>
-        </w:rPr>
-        <w:t>Analyse en beantwoording</w:t>
-      </w:r>
-    </w:p>
-    <w:p>
-      <w:pPr>
-        <w:rPr>
-          <w:rFonts w:ascii="Arial" w:hAnsi="Arial" w:cs="Arial"/>
-        </w:rPr>
-      </w:pPr>
-      <w:r>
-        <w:rPr>
-          <w:rFonts w:ascii="Arial" w:hAnsi="Arial" w:cs="Arial"/>
-        </w:rPr>
-        <w:t xml:space="preserve">Om het </w:t>
-      </w:r>
-      <w:proofErr w:type="spellStart"/>
-      <w:r>
-        <w:rPr>
-          <w:rFonts w:ascii="Arial" w:hAnsi="Arial" w:cs="Arial"/>
-        </w:rPr>
-        <w:t>orderpickproces</w:t>
-      </w:r>
-      <w:proofErr w:type="spellEnd"/>
-      <w:r>
-        <w:rPr>
-          <w:rFonts w:ascii="Arial" w:hAnsi="Arial" w:cs="Arial"/>
-        </w:rPr>
-        <w:t xml:space="preserve"> bij FreshChoice efficiënter te maken, is het nodig eerst te begrijpen welke factoren vertraging veroorzaken. Hoewel we geen echte dataset hebben, kunnen we op basis van gangbare </w:t>
-      </w:r>
-      <w:proofErr w:type="spellStart"/>
-      <w:r>
-        <w:rPr>
-          <w:rFonts w:ascii="Arial" w:hAnsi="Arial" w:cs="Arial"/>
-        </w:rPr>
-        <w:t>retail</w:t>
-      </w:r>
-      <w:proofErr w:type="spellEnd"/>
-      <w:r>
-        <w:rPr>
-          <w:rFonts w:ascii="Arial" w:hAnsi="Arial" w:cs="Arial"/>
-        </w:rPr>
-        <w:noBreakHyphen/>
-        <w:t xml:space="preserve">praktijken en best </w:t>
-      </w:r>
-      <w:proofErr w:type="spellStart"/>
-      <w:r>
-        <w:rPr>
-          <w:rFonts w:ascii="Arial" w:hAnsi="Arial" w:cs="Arial"/>
-        </w:rPr>
-        <w:t>practices</w:t>
-      </w:r>
-      <w:proofErr w:type="spellEnd"/>
-      <w:r>
-        <w:rPr>
-          <w:rFonts w:ascii="Arial" w:hAnsi="Arial" w:cs="Arial"/>
-        </w:rPr>
-        <w:t xml:space="preserve"> identificeren welke aspecten verbeterd kunnen worden.</w:t>
-      </w:r>
-    </w:p>
-    <w:p>
-      <w:pPr>
-        <w:rPr>
-          <w:rFonts w:ascii="Arial" w:hAnsi="Arial" w:cs="Arial"/>
-        </w:rPr>
-      </w:pPr>
-      <w:r>
-        <w:rPr>
-          <w:rFonts w:ascii="Arial" w:hAnsi="Arial" w:cs="Arial"/>
-        </w:rPr>
-        <w:t>1. Procesanalyse — Huidige workflow inzichtelijk maken</w:t>
-      </w:r>
-      <w:r>
-        <w:rPr>
-          <w:rFonts w:ascii="Arial" w:hAnsi="Arial" w:cs="Arial"/>
-        </w:rPr>
-        <w:br/>
-        <w:t xml:space="preserve">Een typische workflow voor </w:t>
-      </w:r>
-      <w:proofErr w:type="spellStart"/>
-      <w:r>
-        <w:rPr>
-          <w:rFonts w:ascii="Arial" w:hAnsi="Arial" w:cs="Arial"/>
-        </w:rPr>
-        <w:t>orderpicken</w:t>
-      </w:r>
-      <w:proofErr w:type="spellEnd"/>
-      <w:r>
-        <w:rPr>
-          <w:rFonts w:ascii="Arial" w:hAnsi="Arial" w:cs="Arial"/>
-        </w:rPr>
-        <w:t xml:space="preserve"> in de supermarktbranche omvat:</w:t>
-      </w:r>
-    </w:p>
-    <w:p>
-      <w:pPr>
-        <w:numPr>
-          <w:ilvl w:val="0"/>
-          <w:numId w:val="27"/>
-        </w:numPr>
-        <w:rPr>
-          <w:rFonts w:ascii="Arial" w:hAnsi="Arial" w:cs="Arial"/>
-        </w:rPr>
-      </w:pPr>
-      <w:r>
-        <w:rPr>
-          <w:rFonts w:ascii="Arial" w:hAnsi="Arial" w:cs="Arial"/>
-        </w:rPr>
-        <w:t>Ontvangst van online bestelling</w:t>
-      </w:r>
-    </w:p>
-    <w:p>
-      <w:pPr>
-        <w:numPr>
-          <w:ilvl w:val="0"/>
-          <w:numId w:val="27"/>
-        </w:numPr>
-        <w:rPr>
-          <w:rFonts w:ascii="Arial" w:hAnsi="Arial" w:cs="Arial"/>
-        </w:rPr>
-      </w:pPr>
-      <w:r>
-        <w:rPr>
-          <w:rFonts w:ascii="Arial" w:hAnsi="Arial" w:cs="Arial"/>
-        </w:rPr>
-        <w:t xml:space="preserve">Genereren van </w:t>
-      </w:r>
-      <w:proofErr w:type="spellStart"/>
-      <w:r>
-        <w:rPr>
-          <w:rFonts w:ascii="Arial" w:hAnsi="Arial" w:cs="Arial"/>
-        </w:rPr>
-        <w:t>pickinglijst</w:t>
-      </w:r>
-      <w:proofErr w:type="spellEnd"/>
-    </w:p>
-    <w:p>
-      <w:pPr>
-        <w:numPr>
-          <w:ilvl w:val="0"/>
-          <w:numId w:val="27"/>
-        </w:numPr>
-        <w:rPr>
-          <w:rFonts w:ascii="Arial" w:hAnsi="Arial" w:cs="Arial"/>
-        </w:rPr>
-      </w:pPr>
-      <w:r>
-        <w:rPr>
-          <w:rFonts w:ascii="Arial" w:hAnsi="Arial" w:cs="Arial"/>
-        </w:rPr>
-        <w:t>Fysiek verzamelen van producten in de winkel</w:t>
-      </w:r>
-    </w:p>
-    <w:p>
-      <w:pPr>
-        <w:numPr>
-          <w:ilvl w:val="0"/>
-          <w:numId w:val="27"/>
-        </w:numPr>
-        <w:rPr>
-          <w:rFonts w:ascii="Arial" w:hAnsi="Arial" w:cs="Arial"/>
-        </w:rPr>
-      </w:pPr>
-      <w:r>
-        <w:rPr>
-          <w:rFonts w:ascii="Arial" w:hAnsi="Arial" w:cs="Arial"/>
-        </w:rPr>
-        <w:t>Verpakken en gereedmaken voor bezorging</w:t>
-      </w:r>
-    </w:p>
-    <w:p>
-      <w:pPr>
-        <w:rPr>
-          <w:rFonts w:ascii="Arial" w:hAnsi="Arial" w:cs="Arial"/>
-        </w:rPr>
-      </w:pPr>
-      <w:r>
-        <w:rPr>
-          <w:rFonts w:ascii="Arial" w:hAnsi="Arial" w:cs="Arial"/>
-        </w:rPr>
-        <w:t xml:space="preserve">Vertragingen treden meestal op tijdens stap 2–3, waar handmatige handelingen, ongestructureerde </w:t>
-      </w:r>
-      <w:proofErr w:type="spellStart"/>
-      <w:r>
-        <w:rPr>
-          <w:rFonts w:ascii="Arial" w:hAnsi="Arial" w:cs="Arial"/>
-        </w:rPr>
-        <w:t>pickroutes</w:t>
-      </w:r>
-      <w:proofErr w:type="spellEnd"/>
-      <w:r>
-        <w:rPr>
-          <w:rFonts w:ascii="Arial" w:hAnsi="Arial" w:cs="Arial"/>
-        </w:rPr>
-        <w:t xml:space="preserve"> en gebrek aan digitale ondersteuning tijdverlies veroorzaken.</w:t>
-      </w:r>
-    </w:p>
-    <w:p>
-      <w:pPr>
-        <w:rPr>
-          <w:rFonts w:ascii="Arial" w:hAnsi="Arial" w:cs="Arial"/>
-        </w:rPr>
-      </w:pPr>
-      <w:r>
-        <w:rPr>
-          <w:rFonts w:ascii="Arial" w:hAnsi="Arial" w:cs="Arial"/>
-        </w:rPr>
-        <w:t xml:space="preserve">2. Bottlenecks in detail (uit literatuur en best </w:t>
-      </w:r>
-      <w:proofErr w:type="spellStart"/>
-      <w:r>
-        <w:rPr>
-          <w:rFonts w:ascii="Arial" w:hAnsi="Arial" w:cs="Arial"/>
-        </w:rPr>
-        <w:t>practice</w:t>
-      </w:r>
-      <w:proofErr w:type="spellEnd"/>
-      <w:r>
-        <w:rPr>
-          <w:rFonts w:ascii="Arial" w:hAnsi="Arial" w:cs="Arial"/>
-        </w:rPr>
-        <w:t>)</w:t>
-      </w:r>
-    </w:p>
-    <w:p>
-      <w:pPr>
-        <w:numPr>
-          <w:ilvl w:val="0"/>
-          <w:numId w:val="28"/>
-        </w:numPr>
-        <w:rPr>
-          <w:rFonts w:ascii="Arial" w:hAnsi="Arial" w:cs="Arial"/>
-        </w:rPr>
-      </w:pPr>
-      <w:r>
-        <w:rPr>
-          <w:rFonts w:ascii="Arial" w:hAnsi="Arial" w:cs="Arial"/>
-        </w:rPr>
-        <w:t>Inefficiënte looproutes: Zonder route</w:t>
-      </w:r>
-      <w:r>
-        <w:rPr>
-          <w:rFonts w:ascii="Arial" w:hAnsi="Arial" w:cs="Arial"/>
-        </w:rPr>
-        <w:noBreakHyphen/>
-        <w:t xml:space="preserve">optimalisatie lopen </w:t>
-      </w:r>
-      <w:proofErr w:type="spellStart"/>
-      <w:r>
-        <w:rPr>
-          <w:rFonts w:ascii="Arial" w:hAnsi="Arial" w:cs="Arial"/>
-        </w:rPr>
-        <w:t>pickers</w:t>
-      </w:r>
-      <w:proofErr w:type="spellEnd"/>
-      <w:r>
-        <w:rPr>
-          <w:rFonts w:ascii="Arial" w:hAnsi="Arial" w:cs="Arial"/>
-        </w:rPr>
-        <w:t xml:space="preserve"> onnodig veel meters door de winkel, wat tijd kost.</w:t>
-      </w:r>
-    </w:p>
-    <w:p>
-      <w:pPr>
-        <w:numPr>
-          <w:ilvl w:val="0"/>
-          <w:numId w:val="28"/>
-        </w:numPr>
-        <w:rPr>
-          <w:rFonts w:ascii="Arial" w:hAnsi="Arial" w:cs="Arial"/>
-        </w:rPr>
-      </w:pPr>
-      <w:r>
-        <w:rPr>
-          <w:rFonts w:ascii="Arial" w:hAnsi="Arial" w:cs="Arial"/>
-        </w:rPr>
-        <w:t>Onlogische volgorde van producten: Als producten niet in een handige volgorde worden weergegeven, leidt dit tot meerdere keren dezelfde gang door een gangpad.</w:t>
-      </w:r>
-    </w:p>
-    <w:p>
-      <w:pPr>
-        <w:numPr>
-          <w:ilvl w:val="0"/>
-          <w:numId w:val="28"/>
-        </w:numPr>
-        <w:rPr>
-          <w:rFonts w:ascii="Arial" w:hAnsi="Arial" w:cs="Arial"/>
-        </w:rPr>
-      </w:pPr>
-      <w:r>
-        <w:rPr>
-          <w:rFonts w:ascii="Arial" w:hAnsi="Arial" w:cs="Arial"/>
-        </w:rPr>
-        <w:t xml:space="preserve">Gebrek aan </w:t>
-      </w:r>
-      <w:proofErr w:type="spellStart"/>
-      <w:r>
-        <w:rPr>
-          <w:rFonts w:ascii="Arial" w:hAnsi="Arial" w:cs="Arial"/>
-        </w:rPr>
-        <w:t>realtime</w:t>
-      </w:r>
-      <w:proofErr w:type="spellEnd"/>
-      <w:r>
-        <w:rPr>
-          <w:rFonts w:ascii="Arial" w:hAnsi="Arial" w:cs="Arial"/>
-        </w:rPr>
-        <w:t xml:space="preserve"> inzicht: Zonder </w:t>
-      </w:r>
-      <w:proofErr w:type="spellStart"/>
-      <w:r>
-        <w:rPr>
-          <w:rFonts w:ascii="Arial" w:hAnsi="Arial" w:cs="Arial"/>
-        </w:rPr>
-        <w:t>tooling</w:t>
-      </w:r>
-      <w:proofErr w:type="spellEnd"/>
-      <w:r>
-        <w:rPr>
-          <w:rFonts w:ascii="Arial" w:hAnsi="Arial" w:cs="Arial"/>
-        </w:rPr>
-        <w:t xml:space="preserve"> om voorraad</w:t>
-      </w:r>
-      <w:r>
-        <w:rPr>
-          <w:rFonts w:ascii="Arial" w:hAnsi="Arial" w:cs="Arial"/>
-        </w:rPr>
-        <w:noBreakHyphen/>
-        <w:t xml:space="preserve"> of productlocatie automatisch te tonen, moet personeel zelf zoeken.</w:t>
-      </w:r>
-    </w:p>
-    <w:p>
-      <w:pPr>
-        <w:rPr>
-          <w:rFonts w:ascii="Arial" w:hAnsi="Arial" w:cs="Arial"/>
-        </w:rPr>
-      </w:pPr>
-      <w:r>
-        <w:rPr>
-          <w:rFonts w:ascii="Arial" w:hAnsi="Arial" w:cs="Arial"/>
-        </w:rPr>
-        <w:t>(Bron: kennis van logistieke bestel</w:t>
-      </w:r>
-      <w:r>
-        <w:rPr>
-          <w:rFonts w:ascii="Arial" w:hAnsi="Arial" w:cs="Arial"/>
-        </w:rPr>
-        <w:noBreakHyphen/>
-      </w:r>
-      <w:proofErr w:type="spellStart"/>
-      <w:r>
-        <w:rPr>
-          <w:rFonts w:ascii="Arial" w:hAnsi="Arial" w:cs="Arial"/>
-        </w:rPr>
-        <w:t>pick</w:t>
-      </w:r>
-      <w:proofErr w:type="spellEnd"/>
-      <w:r>
-        <w:rPr>
-          <w:rFonts w:ascii="Arial" w:hAnsi="Arial" w:cs="Arial"/>
-        </w:rPr>
-        <w:t xml:space="preserve"> </w:t>
-      </w:r>
-      <w:proofErr w:type="spellStart"/>
-      <w:r>
-        <w:rPr>
-          <w:rFonts w:ascii="Arial" w:hAnsi="Arial" w:cs="Arial"/>
-        </w:rPr>
-        <w:t>workflows</w:t>
-      </w:r>
-      <w:proofErr w:type="spellEnd"/>
-      <w:r>
-        <w:rPr>
-          <w:rFonts w:ascii="Arial" w:hAnsi="Arial" w:cs="Arial"/>
-        </w:rPr>
-        <w:t xml:space="preserve"> in </w:t>
-      </w:r>
-      <w:proofErr w:type="spellStart"/>
-      <w:r>
-        <w:rPr>
-          <w:rFonts w:ascii="Arial" w:hAnsi="Arial" w:cs="Arial"/>
-        </w:rPr>
-        <w:t>retail</w:t>
-      </w:r>
-      <w:proofErr w:type="spellEnd"/>
-      <w:r>
-        <w:rPr>
-          <w:rFonts w:ascii="Arial" w:hAnsi="Arial" w:cs="Arial"/>
-        </w:rPr>
-        <w:t xml:space="preserve">, algemeen erkend als knelpunt in </w:t>
-      </w:r>
-      <w:proofErr w:type="spellStart"/>
-      <w:r>
-        <w:rPr>
-          <w:rFonts w:ascii="Arial" w:hAnsi="Arial" w:cs="Arial"/>
-        </w:rPr>
-        <w:t>operational</w:t>
-      </w:r>
-      <w:proofErr w:type="spellEnd"/>
-      <w:r>
-        <w:rPr>
-          <w:rFonts w:ascii="Arial" w:hAnsi="Arial" w:cs="Arial"/>
-        </w:rPr>
-        <w:t xml:space="preserve"> research — zie best </w:t>
-      </w:r>
-      <w:proofErr w:type="spellStart"/>
-      <w:r>
-        <w:rPr>
-          <w:rFonts w:ascii="Arial" w:hAnsi="Arial" w:cs="Arial"/>
-        </w:rPr>
-        <w:t>practices</w:t>
-      </w:r>
-      <w:proofErr w:type="spellEnd"/>
-      <w:r>
-        <w:rPr>
-          <w:rFonts w:ascii="Arial" w:hAnsi="Arial" w:cs="Arial"/>
-        </w:rPr>
-        <w:t xml:space="preserve"> in </w:t>
-      </w:r>
-      <w:proofErr w:type="spellStart"/>
-      <w:r>
-        <w:rPr>
-          <w:rFonts w:ascii="Arial" w:hAnsi="Arial" w:cs="Arial"/>
-        </w:rPr>
-        <w:t>supply</w:t>
-      </w:r>
-      <w:proofErr w:type="spellEnd"/>
-      <w:r>
-        <w:rPr>
-          <w:rFonts w:ascii="Arial" w:hAnsi="Arial" w:cs="Arial"/>
-        </w:rPr>
-        <w:t xml:space="preserve"> chain literatuur; hoewel geen specifieke studie geciteerd, sluiten deze inzichten aan op gangbare logistieke evaluaties.)</w:t>
-      </w:r>
-    </w:p>
-    <w:p>
-      <w:pPr>
-        <w:rPr>
-          <w:rFonts w:ascii="Arial" w:hAnsi="Arial" w:cs="Arial"/>
-        </w:rPr>
-      </w:pPr>
-      <w:r>
-        <w:rPr>
-          <w:rFonts w:ascii="Arial" w:hAnsi="Arial" w:cs="Arial"/>
-        </w:rPr>
-        <w:t xml:space="preserve">3. Benchmarking en best </w:t>
-      </w:r>
-      <w:proofErr w:type="spellStart"/>
-      <w:r>
-        <w:rPr>
-          <w:rFonts w:ascii="Arial" w:hAnsi="Arial" w:cs="Arial"/>
-        </w:rPr>
-        <w:t>practices</w:t>
-      </w:r>
-      <w:proofErr w:type="spellEnd"/>
-      <w:r>
-        <w:rPr>
-          <w:rFonts w:ascii="Arial" w:hAnsi="Arial" w:cs="Arial"/>
-        </w:rPr>
-        <w:t xml:space="preserve"> (literatuur en sectorinzichten)</w:t>
-      </w:r>
-      <w:r>
-        <w:rPr>
-          <w:rFonts w:ascii="Arial" w:hAnsi="Arial" w:cs="Arial"/>
-        </w:rPr>
-        <w:br/>
-        <w:t>Retail</w:t>
-      </w:r>
-      <w:r>
-        <w:rPr>
-          <w:rFonts w:ascii="Arial" w:hAnsi="Arial" w:cs="Arial"/>
-        </w:rPr>
-        <w:noBreakHyphen/>
-        <w:t xml:space="preserve"> logistiekonderzoek suggereert dat gebruik van technieken zoals route</w:t>
-      </w:r>
-      <w:r>
-        <w:rPr>
-          <w:rFonts w:ascii="Arial" w:hAnsi="Arial" w:cs="Arial"/>
-        </w:rPr>
-        <w:noBreakHyphen/>
-        <w:t xml:space="preserve">optimalisatie en digitale </w:t>
-      </w:r>
-      <w:proofErr w:type="spellStart"/>
-      <w:r>
-        <w:rPr>
-          <w:rFonts w:ascii="Arial" w:hAnsi="Arial" w:cs="Arial"/>
-        </w:rPr>
-        <w:t>picklijsten</w:t>
-      </w:r>
-      <w:proofErr w:type="spellEnd"/>
-      <w:r>
-        <w:rPr>
-          <w:rFonts w:ascii="Arial" w:hAnsi="Arial" w:cs="Arial"/>
-        </w:rPr>
-        <w:t xml:space="preserve"> leidt tot meetbare tijdsbesparingen in het </w:t>
-      </w:r>
-      <w:proofErr w:type="spellStart"/>
-      <w:r>
-        <w:rPr>
-          <w:rFonts w:ascii="Arial" w:hAnsi="Arial" w:cs="Arial"/>
-        </w:rPr>
-        <w:t>pickproces</w:t>
-      </w:r>
-      <w:proofErr w:type="spellEnd"/>
-      <w:r>
-        <w:rPr>
-          <w:rFonts w:ascii="Arial" w:hAnsi="Arial" w:cs="Arial"/>
-        </w:rPr>
-        <w:t xml:space="preserve">. Tools zoals computergestuurde routing, </w:t>
-      </w:r>
-      <w:proofErr w:type="spellStart"/>
-      <w:r>
-        <w:rPr>
-          <w:rFonts w:ascii="Arial" w:hAnsi="Arial" w:cs="Arial"/>
-        </w:rPr>
-        <w:t>pick</w:t>
-      </w:r>
-      <w:r>
-        <w:rPr>
-          <w:rFonts w:ascii="Arial" w:hAnsi="Arial" w:cs="Arial"/>
-        </w:rPr>
-        <w:noBreakHyphen/>
-        <w:t>by</w:t>
-      </w:r>
-      <w:r>
-        <w:rPr>
-          <w:rFonts w:ascii="Arial" w:hAnsi="Arial" w:cs="Arial"/>
-        </w:rPr>
-        <w:noBreakHyphen/>
-        <w:t>voice</w:t>
-      </w:r>
-      <w:proofErr w:type="spellEnd"/>
-      <w:r>
-        <w:rPr>
-          <w:rFonts w:ascii="Arial" w:hAnsi="Arial" w:cs="Arial"/>
-        </w:rPr>
-        <w:t xml:space="preserve"> of -scan ondersteunen juist deze </w:t>
-      </w:r>
-      <w:proofErr w:type="spellStart"/>
-      <w:r>
-        <w:rPr>
-          <w:rFonts w:ascii="Arial" w:hAnsi="Arial" w:cs="Arial"/>
-        </w:rPr>
-        <w:t>efficiënties</w:t>
-      </w:r>
-      <w:proofErr w:type="spellEnd"/>
-      <w:r>
-        <w:rPr>
-          <w:rFonts w:ascii="Arial" w:hAnsi="Arial" w:cs="Arial"/>
-        </w:rPr>
-        <w:t xml:space="preserve">. </w:t>
-      </w:r>
-      <w:r>
-        <w:rPr>
-          <w:rFonts w:ascii="Arial" w:hAnsi="Arial" w:cs="Arial"/>
-          <w:i/>
-          <w:iCs/>
-        </w:rPr>
-        <w:t xml:space="preserve">(Algemene </w:t>
-      </w:r>
-      <w:proofErr w:type="gramStart"/>
-      <w:r>
-        <w:rPr>
-          <w:rFonts w:ascii="Arial" w:hAnsi="Arial" w:cs="Arial"/>
-          <w:i/>
-          <w:iCs/>
-        </w:rPr>
-        <w:t>sectorkennis /</w:t>
-      </w:r>
-      <w:proofErr w:type="gramEnd"/>
-      <w:r>
-        <w:rPr>
-          <w:rFonts w:ascii="Arial" w:hAnsi="Arial" w:cs="Arial"/>
-          <w:i/>
-          <w:iCs/>
-        </w:rPr>
-        <w:t xml:space="preserve"> tools beschreven in </w:t>
-      </w:r>
-      <w:proofErr w:type="spellStart"/>
-      <w:r>
-        <w:rPr>
-          <w:rFonts w:ascii="Arial" w:hAnsi="Arial" w:cs="Arial"/>
-          <w:i/>
-          <w:iCs/>
-        </w:rPr>
-        <w:t>supply</w:t>
-      </w:r>
-      <w:proofErr w:type="spellEnd"/>
-      <w:r>
-        <w:rPr>
-          <w:rFonts w:ascii="Arial" w:hAnsi="Arial" w:cs="Arial"/>
-          <w:i/>
-          <w:iCs/>
-        </w:rPr>
-        <w:t xml:space="preserve"> chain bronnen; geen specifieke </w:t>
-      </w:r>
-      <w:proofErr w:type="spellStart"/>
-      <w:r>
-        <w:rPr>
-          <w:rFonts w:ascii="Arial" w:hAnsi="Arial" w:cs="Arial"/>
-          <w:i/>
-          <w:iCs/>
-        </w:rPr>
-        <w:t>retailpaper</w:t>
-      </w:r>
-      <w:proofErr w:type="spellEnd"/>
-      <w:r>
-        <w:rPr>
-          <w:rFonts w:ascii="Arial" w:hAnsi="Arial" w:cs="Arial"/>
-          <w:i/>
-          <w:iCs/>
-        </w:rPr>
-        <w:t xml:space="preserve"> beschikbaar via de gebruikte search.)</w:t>
-      </w:r>
-    </w:p>
-    <w:p>
-      <w:pPr>
-        <w:rPr>
-          <w:rFonts w:ascii="Arial" w:hAnsi="Arial" w:cs="Arial"/>
-        </w:rPr>
-      </w:pPr>
-      <w:r>
-        <w:rPr>
-          <w:rFonts w:ascii="Arial" w:hAnsi="Arial" w:cs="Arial"/>
-        </w:rPr>
-        <w:lastRenderedPageBreak/>
-        <w:t xml:space="preserve">4. Fictieve </w:t>
-      </w:r>
-      <w:proofErr w:type="gramStart"/>
-      <w:r>
-        <w:rPr>
-          <w:rFonts w:ascii="Arial" w:hAnsi="Arial" w:cs="Arial"/>
-        </w:rPr>
-        <w:t>klant /</w:t>
-      </w:r>
-      <w:proofErr w:type="gramEnd"/>
-      <w:r>
-        <w:rPr>
-          <w:rFonts w:ascii="Arial" w:hAnsi="Arial" w:cs="Arial"/>
-        </w:rPr>
-        <w:t xml:space="preserve"> </w:t>
-      </w:r>
-      <w:proofErr w:type="spellStart"/>
-      <w:r>
-        <w:rPr>
-          <w:rFonts w:ascii="Arial" w:hAnsi="Arial" w:cs="Arial"/>
-        </w:rPr>
-        <w:t>medewerkerinzichten</w:t>
-      </w:r>
-      <w:proofErr w:type="spellEnd"/>
-      <w:r>
-        <w:rPr>
-          <w:rFonts w:ascii="Arial" w:hAnsi="Arial" w:cs="Arial"/>
-        </w:rPr>
-        <w:t xml:space="preserve"> (zelf geformuleerd)</w:t>
-      </w:r>
-      <w:r>
-        <w:rPr>
-          <w:rFonts w:ascii="Arial" w:hAnsi="Arial" w:cs="Arial"/>
-        </w:rPr>
-        <w:br/>
-        <w:t xml:space="preserve">Volgens verbeelde </w:t>
-      </w:r>
-      <w:proofErr w:type="spellStart"/>
-      <w:r>
-        <w:rPr>
-          <w:rFonts w:ascii="Arial" w:hAnsi="Arial" w:cs="Arial"/>
-        </w:rPr>
-        <w:t>medewerkerinterviews</w:t>
-      </w:r>
-      <w:proofErr w:type="spellEnd"/>
-      <w:r>
-        <w:rPr>
-          <w:rFonts w:ascii="Arial" w:hAnsi="Arial" w:cs="Arial"/>
-        </w:rPr>
-        <w:t>:</w:t>
-      </w:r>
-    </w:p>
-    <w:p>
-      <w:pPr>
-        <w:numPr>
-          <w:ilvl w:val="0"/>
-          <w:numId w:val="29"/>
-        </w:numPr>
-        <w:rPr>
-          <w:rFonts w:ascii="Arial" w:hAnsi="Arial" w:cs="Arial"/>
-        </w:rPr>
-      </w:pPr>
-      <w:r>
-        <w:rPr>
-          <w:rFonts w:ascii="Arial" w:hAnsi="Arial" w:cs="Arial"/>
-        </w:rPr>
-        <w:t>“Ik volg soms een papieren lijst en loop per ongeluk heen en weer tussen afdelingen.”</w:t>
-      </w:r>
-    </w:p>
-    <w:p>
-      <w:pPr>
-        <w:numPr>
-          <w:ilvl w:val="0"/>
-          <w:numId w:val="29"/>
-        </w:numPr>
-        <w:rPr>
-          <w:rFonts w:ascii="Arial" w:hAnsi="Arial" w:cs="Arial"/>
-        </w:rPr>
-      </w:pPr>
-      <w:r>
-        <w:rPr>
-          <w:rFonts w:ascii="Arial" w:hAnsi="Arial" w:cs="Arial"/>
-        </w:rPr>
-        <w:t xml:space="preserve">“We weten niet altijd welke producten </w:t>
-      </w:r>
-      <w:proofErr w:type="gramStart"/>
-      <w:r>
-        <w:rPr>
-          <w:rFonts w:ascii="Arial" w:hAnsi="Arial" w:cs="Arial"/>
-        </w:rPr>
-        <w:t>onderin</w:t>
-      </w:r>
-      <w:proofErr w:type="gramEnd"/>
-      <w:r>
-        <w:rPr>
-          <w:rFonts w:ascii="Arial" w:hAnsi="Arial" w:cs="Arial"/>
-        </w:rPr>
-        <w:t xml:space="preserve"> een krat liggen en verliezen tijd met zoeken.”</w:t>
-      </w:r>
-      <w:r>
-        <w:rPr>
-          <w:rFonts w:ascii="Arial" w:hAnsi="Arial" w:cs="Arial"/>
-        </w:rPr>
-        <w:br/>
-        <w:t xml:space="preserve">Deze observaties sluiten aan bij bekende bottlenecks in </w:t>
-      </w:r>
-      <w:proofErr w:type="spellStart"/>
-      <w:r>
-        <w:rPr>
-          <w:rFonts w:ascii="Arial" w:hAnsi="Arial" w:cs="Arial"/>
-        </w:rPr>
-        <w:t>orderpicken</w:t>
-      </w:r>
-      <w:proofErr w:type="spellEnd"/>
-      <w:r>
-        <w:rPr>
-          <w:rFonts w:ascii="Arial" w:hAnsi="Arial" w:cs="Arial"/>
-        </w:rPr>
-        <w:t xml:space="preserve"> in </w:t>
-      </w:r>
-      <w:proofErr w:type="spellStart"/>
-      <w:r>
-        <w:rPr>
-          <w:rFonts w:ascii="Arial" w:hAnsi="Arial" w:cs="Arial"/>
-        </w:rPr>
-        <w:t>retail</w:t>
-      </w:r>
-      <w:proofErr w:type="spellEnd"/>
-      <w:r>
-        <w:rPr>
-          <w:rFonts w:ascii="Arial" w:hAnsi="Arial" w:cs="Arial"/>
-        </w:rPr>
-        <w:t>.</w:t>
-      </w:r>
-    </w:p>
-    <w:p>
-      <w:pPr>
-        <w:rPr>
-          <w:rFonts w:ascii="Arial" w:hAnsi="Arial" w:cs="Arial"/>
-        </w:rPr>
-      </w:pPr>
-      <w:r>
-        <w:rPr>
-          <w:rFonts w:ascii="Arial" w:hAnsi="Arial" w:cs="Arial"/>
-        </w:rPr>
-        <w:t>5. Algemene voorwaarden voor verbetering</w:t>
-      </w:r>
-      <w:r>
-        <w:rPr>
-          <w:rFonts w:ascii="Arial" w:hAnsi="Arial" w:cs="Arial"/>
-        </w:rPr>
-        <w:br/>
-        <w:t xml:space="preserve">Om </w:t>
-      </w:r>
-      <w:proofErr w:type="spellStart"/>
-      <w:r>
-        <w:rPr>
-          <w:rFonts w:ascii="Arial" w:hAnsi="Arial" w:cs="Arial"/>
-        </w:rPr>
-        <w:t>orderpicken</w:t>
-      </w:r>
-      <w:proofErr w:type="spellEnd"/>
-      <w:r>
-        <w:rPr>
-          <w:rFonts w:ascii="Arial" w:hAnsi="Arial" w:cs="Arial"/>
-        </w:rPr>
-        <w:t xml:space="preserve"> sneller, </w:t>
-      </w:r>
-      <w:proofErr w:type="spellStart"/>
-      <w:r>
-        <w:rPr>
-          <w:rFonts w:ascii="Arial" w:hAnsi="Arial" w:cs="Arial"/>
-        </w:rPr>
-        <w:t>gestructureerder</w:t>
-      </w:r>
-      <w:proofErr w:type="spellEnd"/>
-      <w:r>
-        <w:rPr>
-          <w:rFonts w:ascii="Arial" w:hAnsi="Arial" w:cs="Arial"/>
-        </w:rPr>
-        <w:t xml:space="preserve"> en betrouwbaarder te maken moet zijn geïmplementeerd:</w:t>
-      </w:r>
-    </w:p>
-    <w:p>
-      <w:pPr>
-        <w:numPr>
-          <w:ilvl w:val="0"/>
-          <w:numId w:val="30"/>
-        </w:numPr>
-        <w:rPr>
-          <w:rFonts w:ascii="Arial" w:hAnsi="Arial" w:cs="Arial"/>
-        </w:rPr>
-      </w:pPr>
-      <w:r>
-        <w:rPr>
-          <w:rFonts w:ascii="Arial" w:hAnsi="Arial" w:cs="Arial"/>
-        </w:rPr>
-        <w:t xml:space="preserve">Gestandaardiseerde </w:t>
-      </w:r>
-      <w:proofErr w:type="spellStart"/>
-      <w:r>
-        <w:rPr>
-          <w:rFonts w:ascii="Arial" w:hAnsi="Arial" w:cs="Arial"/>
-        </w:rPr>
-        <w:t>pickinglijsten</w:t>
-      </w:r>
-      <w:proofErr w:type="spellEnd"/>
-      <w:r>
-        <w:rPr>
-          <w:rFonts w:ascii="Arial" w:hAnsi="Arial" w:cs="Arial"/>
-        </w:rPr>
-        <w:t xml:space="preserve"> — in optimale volgorde van locatie.</w:t>
-      </w:r>
-    </w:p>
-    <w:p>
-      <w:pPr>
-        <w:numPr>
-          <w:ilvl w:val="0"/>
-          <w:numId w:val="30"/>
-        </w:numPr>
-        <w:rPr>
-          <w:rFonts w:ascii="Arial" w:hAnsi="Arial" w:cs="Arial"/>
-        </w:rPr>
-      </w:pPr>
-      <w:r>
-        <w:rPr>
-          <w:rFonts w:ascii="Arial" w:hAnsi="Arial" w:cs="Arial"/>
-        </w:rPr>
-        <w:t>Route</w:t>
-      </w:r>
-      <w:r>
-        <w:rPr>
-          <w:rFonts w:ascii="Arial" w:hAnsi="Arial" w:cs="Arial"/>
-        </w:rPr>
-        <w:noBreakHyphen/>
-        <w:t>optimalisatie ondersteuning — digitaal of via app/handheld scanner.</w:t>
-      </w:r>
-    </w:p>
-    <w:p>
-      <w:pPr>
-        <w:numPr>
-          <w:ilvl w:val="0"/>
-          <w:numId w:val="30"/>
-        </w:numPr>
-        <w:rPr>
-          <w:rFonts w:ascii="Arial" w:hAnsi="Arial" w:cs="Arial"/>
-        </w:rPr>
-      </w:pPr>
-      <w:r>
-        <w:rPr>
-          <w:rFonts w:ascii="Arial" w:hAnsi="Arial" w:cs="Arial"/>
-        </w:rPr>
-        <w:t xml:space="preserve">Relevante productlocatie informatie — toegankelijk voor </w:t>
-      </w:r>
-      <w:proofErr w:type="spellStart"/>
-      <w:r>
-        <w:rPr>
-          <w:rFonts w:ascii="Arial" w:hAnsi="Arial" w:cs="Arial"/>
-        </w:rPr>
-        <w:t>pickers</w:t>
-      </w:r>
-      <w:proofErr w:type="spellEnd"/>
-      <w:r>
-        <w:rPr>
-          <w:rFonts w:ascii="Arial" w:hAnsi="Arial" w:cs="Arial"/>
-        </w:rPr>
-        <w:t>.</w:t>
-      </w:r>
-    </w:p>
-    <w:p>
-      <w:pPr>
-        <w:numPr>
-          <w:ilvl w:val="0"/>
-          <w:numId w:val="30"/>
-        </w:numPr>
-        <w:rPr>
-          <w:rFonts w:ascii="Arial" w:hAnsi="Arial" w:cs="Arial"/>
-        </w:rPr>
-      </w:pPr>
-      <w:proofErr w:type="spellStart"/>
-      <w:r>
-        <w:rPr>
-          <w:rFonts w:ascii="Arial" w:hAnsi="Arial" w:cs="Arial"/>
-        </w:rPr>
-        <w:t>Realtime</w:t>
-      </w:r>
-      <w:proofErr w:type="spellEnd"/>
-      <w:r>
-        <w:rPr>
-          <w:rFonts w:ascii="Arial" w:hAnsi="Arial" w:cs="Arial"/>
-        </w:rPr>
-        <w:t xml:space="preserve"> registratie van uitgevoerde handelingen — reduceert fouten en voorkomt dubbel werk.</w:t>
-      </w:r>
-    </w:p>
-    <w:p>
-      <w:pPr>
-        <w:rPr>
-          <w:rFonts w:ascii="Arial" w:hAnsi="Arial" w:cs="Arial"/>
-        </w:rPr>
-      </w:pPr>
-      <w:r>
-        <w:rPr>
-          <w:rFonts w:ascii="Arial" w:hAnsi="Arial" w:cs="Arial"/>
-        </w:rPr>
-        <w:t>Samenvatting van benodigde verbeteringen</w:t>
-      </w:r>
-    </w:p>
-    <w:p>
-      <w:pPr>
-        <w:numPr>
-          <w:ilvl w:val="0"/>
-          <w:numId w:val="31"/>
-        </w:numPr>
-        <w:rPr>
-          <w:rFonts w:ascii="Arial" w:hAnsi="Arial" w:cs="Arial"/>
-        </w:rPr>
-      </w:pPr>
-      <w:r>
-        <w:rPr>
-          <w:rFonts w:ascii="Arial" w:hAnsi="Arial" w:cs="Arial"/>
-        </w:rPr>
-        <w:t xml:space="preserve">Digitalisering van het </w:t>
-      </w:r>
-      <w:proofErr w:type="spellStart"/>
-      <w:r>
-        <w:rPr>
-          <w:rFonts w:ascii="Arial" w:hAnsi="Arial" w:cs="Arial"/>
-        </w:rPr>
-        <w:t>pickproces</w:t>
-      </w:r>
-      <w:proofErr w:type="spellEnd"/>
-      <w:r>
-        <w:rPr>
-          <w:rFonts w:ascii="Arial" w:hAnsi="Arial" w:cs="Arial"/>
-        </w:rPr>
-        <w:t xml:space="preserve"> (digitale lijsten, routeplanning).</w:t>
-      </w:r>
-    </w:p>
-    <w:p>
-      <w:pPr>
-        <w:numPr>
-          <w:ilvl w:val="0"/>
-          <w:numId w:val="31"/>
-        </w:numPr>
-        <w:rPr>
-          <w:rFonts w:ascii="Arial" w:hAnsi="Arial" w:cs="Arial"/>
-        </w:rPr>
-      </w:pPr>
-      <w:r>
-        <w:rPr>
-          <w:rFonts w:ascii="Arial" w:hAnsi="Arial" w:cs="Arial"/>
-        </w:rPr>
-        <w:t>Logistieke ordening van producten (voor betere looproutes).</w:t>
-      </w:r>
-    </w:p>
-    <w:p>
-      <w:pPr>
-        <w:numPr>
-          <w:ilvl w:val="0"/>
-          <w:numId w:val="31"/>
-        </w:numPr>
-        <w:rPr>
-          <w:rFonts w:ascii="Arial" w:hAnsi="Arial" w:cs="Arial"/>
-        </w:rPr>
-      </w:pPr>
-      <w:r>
-        <w:rPr>
-          <w:rFonts w:ascii="Arial" w:hAnsi="Arial" w:cs="Arial"/>
-        </w:rPr>
-        <w:t>Training en procesinstructies voor medewerkers.</w:t>
-      </w:r>
-    </w:p>
-    <w:p>
-      <w:pPr>
-        <w:numPr>
-          <w:ilvl w:val="0"/>
-          <w:numId w:val="31"/>
-        </w:numPr>
-        <w:rPr>
-          <w:rFonts w:ascii="Arial" w:hAnsi="Arial" w:cs="Arial"/>
-        </w:rPr>
-      </w:pPr>
-      <w:r>
-        <w:rPr>
-          <w:rFonts w:ascii="Arial" w:hAnsi="Arial" w:cs="Arial"/>
-        </w:rPr>
-        <w:t xml:space="preserve">Meetbare </w:t>
-      </w:r>
-      <w:proofErr w:type="spellStart"/>
-      <w:r>
-        <w:rPr>
-          <w:rFonts w:ascii="Arial" w:hAnsi="Arial" w:cs="Arial"/>
-        </w:rPr>
-        <w:t>KPI’s</w:t>
-      </w:r>
-      <w:proofErr w:type="spellEnd"/>
-      <w:r>
-        <w:rPr>
-          <w:rFonts w:ascii="Arial" w:hAnsi="Arial" w:cs="Arial"/>
-        </w:rPr>
-        <w:t xml:space="preserve"> om voortgang en efficiëntie te monitoren (tijd per order, routes, foutpercentages).</w:t>
-      </w:r>
-    </w:p>
-    <w:p>
-      <w:pPr>
-        <w:rPr>
-          <w:rFonts w:ascii="Arial" w:hAnsi="Arial" w:cs="Arial"/>
-        </w:rPr>
-      </w:pPr>
-      <w:r>
-        <w:rPr>
-          <w:rFonts w:ascii="Arial" w:hAnsi="Arial" w:cs="Arial"/>
-        </w:rPr>
-        <w:t>Conclusie (</w:t>
-      </w:r>
-      <w:proofErr w:type="spellStart"/>
-      <w:r>
-        <w:rPr>
-          <w:rFonts w:ascii="Arial" w:hAnsi="Arial" w:cs="Arial"/>
-        </w:rPr>
-        <w:t>onderzoekssamenvatting</w:t>
-      </w:r>
-      <w:proofErr w:type="spellEnd"/>
-      <w:r>
-        <w:rPr>
-          <w:rFonts w:ascii="Arial" w:hAnsi="Arial" w:cs="Arial"/>
-        </w:rPr>
-        <w:t>)</w:t>
-      </w:r>
-      <w:r>
-        <w:rPr>
-          <w:rFonts w:ascii="Arial" w:hAnsi="Arial" w:cs="Arial"/>
-        </w:rPr>
-        <w:br/>
-        <w:t xml:space="preserve">De analyse toont aan dat het huidige </w:t>
-      </w:r>
-      <w:proofErr w:type="spellStart"/>
-      <w:r>
-        <w:rPr>
-          <w:rFonts w:ascii="Arial" w:hAnsi="Arial" w:cs="Arial"/>
-        </w:rPr>
-        <w:t>orderpickproces</w:t>
-      </w:r>
-      <w:proofErr w:type="spellEnd"/>
-      <w:r>
-        <w:rPr>
-          <w:rFonts w:ascii="Arial" w:hAnsi="Arial" w:cs="Arial"/>
-        </w:rPr>
-        <w:t xml:space="preserve"> inefficiënt functioneert omdat het grotendeels handmatig en niet</w:t>
-      </w:r>
-      <w:r>
-        <w:rPr>
-          <w:rFonts w:ascii="Arial" w:hAnsi="Arial" w:cs="Arial"/>
-        </w:rPr>
-        <w:noBreakHyphen/>
-        <w:t xml:space="preserve">gesteund is door digitale hulpmiddelen en processtandaarden. Door routeoptimalisatie, digitale </w:t>
-      </w:r>
-      <w:proofErr w:type="spellStart"/>
-      <w:r>
-        <w:rPr>
-          <w:rFonts w:ascii="Arial" w:hAnsi="Arial" w:cs="Arial"/>
-        </w:rPr>
-        <w:t>picklijsten</w:t>
-      </w:r>
-      <w:proofErr w:type="spellEnd"/>
-      <w:r>
-        <w:rPr>
-          <w:rFonts w:ascii="Arial" w:hAnsi="Arial" w:cs="Arial"/>
-        </w:rPr>
-        <w:t xml:space="preserve"> en betere procesondersteuning kan de efficiëntie substantieel verbeteren, wat leidt tot snellere levering van online bestellingen en hogere klanttevredenheid.</w:t>
-      </w:r>
-    </w:p>
-    <w:p>
-      <w:pPr>
-        <w:rPr>
-          <w:rFonts w:ascii="Arial" w:hAnsi="Arial" w:cs="Arial"/>
+        <w:rPr>
+          <w:rFonts w:ascii="Arial" w:hAnsi="Arial" w:cs="Arial"/>
+          <w:lang w:val="en-US"/>
         </w:rPr>
       </w:pPr>
     </w:p>
@@ -2836,6 +1990,166 @@
     </w:sectPr>
   </w:body>
 </w:document>
+</file>
+
+<file path=word/endnotes.xml><?xml version="1.0" encoding="utf-8"?>
+<w:endnotes xmlns:wpc="http://schemas.microsoft.com/office/word/2010/wordprocessingCanvas" xmlns:cx="http://schemas.microsoft.com/office/drawing/2014/chartex" xmlns:cx1="http://schemas.microsoft.com/office/drawing/2015/9/8/chartex" xmlns:cx2="http://schemas.microsoft.com/office/drawing/2015/10/21/chartex" xmlns:cx3="http://schemas.microsoft.com/office/drawing/2016/5/9/chartex" xmlns:cx4="http://schemas.microsoft.com/office/drawing/2016/5/10/chartex" xmlns:cx5="http://schemas.microsoft.com/office/drawing/2016/5/11/chartex" xmlns:cx6="http://schemas.microsoft.com/office/drawing/2016/5/12/chartex" xmlns:cx7="http://schemas.microsoft.com/office/drawing/2016/5/13/chartex" xmlns:cx8="http://schemas.microsoft.com/office/drawing/2016/5/14/chartex" xmlns:mc="http://schemas.openxmlformats.org/markup-compatibility/2006" xmlns:aink="http://schemas.microsoft.com/office/drawing/2016/ink" xmlns:am3d="http://schemas.microsoft.com/office/drawing/2017/model3d" xmlns:o="urn:schemas-microsoft-com:office:office" xmlns:oel="http://schemas.microsoft.com/office/2019/extlst" xmlns:r="http://schemas.openxmlformats.org/officeDocument/2006/relationships" xmlns:m="http://schemas.openxmlformats.org/officeDocument/2006/math" xmlns:v="urn:schemas-microsoft-com:vml" xmlns:wp14="http://schemas.microsoft.com/office/word/2010/wordprocessingDrawing" xmlns:wp="http://schemas.openxmlformats.org/drawingml/2006/wordprocessingDrawing" xmlns:w10="urn:schemas-microsoft-com:office:word" xmlns:w="http://schemas.openxmlformats.org/wordprocessingml/2006/main" xmlns:w14="http://schemas.microsoft.com/office/word/2010/wordml" xmlns:w15="http://schemas.microsoft.com/office/word/2012/wordml" xmlns:w16cex="http://schemas.microsoft.com/office/word/2018/wordml/cex" xmlns:w16cid="http://schemas.microsoft.com/office/word/2016/wordml/cid" xmlns:w16="http://schemas.microsoft.com/office/word/2018/wordml" xmlns:w16du="http://schemas.microsoft.com/office/word/2023/wordml/word16du" xmlns:w16sdtdh="http://schemas.microsoft.com/office/word/2020/wordml/sdtdatahash" xmlns:w16sdtfl="http://schemas.microsoft.com/office/word/2024/wordml/sdtformatlock" xmlns:w16se="http://schemas.microsoft.com/office/word/2015/wordml/symex" xmlns:wpg="http://schemas.microsoft.com/office/word/2010/wordprocessingGroup" xmlns:wpi="http://schemas.microsoft.com/office/word/2010/wordprocessingInk" xmlns:wne="http://schemas.microsoft.com/office/word/2006/wordml" xmlns:wps="http://schemas.microsoft.com/office/word/2010/wordprocessingShape" mc:Ignorable="w14 w15 w16se w16cid w16 w16cex w16sdtdh w16sdtfl w16du wp14">
+  <w:endnote w:type="separator" w:id="-1">
+    <w:p>
+      <w:pPr>
+        <w:spacing w:after="0" w:line="240" w:lineRule="auto"/>
+      </w:pPr>
+      <w:r>
+        <w:separator/>
+      </w:r>
+    </w:p>
+  </w:endnote>
+  <w:endnote w:type="continuationSeparator" w:id="0">
+    <w:p>
+      <w:pPr>
+        <w:spacing w:after="0" w:line="240" w:lineRule="auto"/>
+      </w:pPr>
+      <w:r>
+        <w:continuationSeparator/>
+      </w:r>
+    </w:p>
+  </w:endnote>
+</w:endnotes>
+</file>
+
+<file path=word/footnotes.xml><?xml version="1.0" encoding="utf-8"?>
+<w:footnotes xmlns:wpc="http://schemas.microsoft.com/office/word/2010/wordprocessingCanvas" xmlns:cx="http://schemas.microsoft.com/office/drawing/2014/chartex" xmlns:cx1="http://schemas.microsoft.com/office/drawing/2015/9/8/chartex" xmlns:cx2="http://schemas.microsoft.com/office/drawing/2015/10/21/chartex" xmlns:cx3="http://schemas.microsoft.com/office/drawing/2016/5/9/chartex" xmlns:cx4="http://schemas.microsoft.com/office/drawing/2016/5/10/chartex" xmlns:cx5="http://schemas.microsoft.com/office/drawing/2016/5/11/chartex" xmlns:cx6="http://schemas.microsoft.com/office/drawing/2016/5/12/chartex" xmlns:cx7="http://schemas.microsoft.com/office/drawing/2016/5/13/chartex" xmlns:cx8="http://schemas.microsoft.com/office/drawing/2016/5/14/chartex" xmlns:mc="http://schemas.openxmlformats.org/markup-compatibility/2006" xmlns:aink="http://schemas.microsoft.com/office/drawing/2016/ink" xmlns:am3d="http://schemas.microsoft.com/office/drawing/2017/model3d" xmlns:o="urn:schemas-microsoft-com:office:office" xmlns:oel="http://schemas.microsoft.com/office/2019/extlst" xmlns:r="http://schemas.openxmlformats.org/officeDocument/2006/relationships" xmlns:m="http://schemas.openxmlformats.org/officeDocument/2006/math" xmlns:v="urn:schemas-microsoft-com:vml" xmlns:wp14="http://schemas.microsoft.com/office/word/2010/wordprocessingDrawing" xmlns:wp="http://schemas.openxmlformats.org/drawingml/2006/wordprocessingDrawing" xmlns:w10="urn:schemas-microsoft-com:office:word" xmlns:w="http://schemas.openxmlformats.org/wordprocessingml/2006/main" xmlns:w14="http://schemas.microsoft.com/office/word/2010/wordml" xmlns:w15="http://schemas.microsoft.com/office/word/2012/wordml" xmlns:w16cex="http://schemas.microsoft.com/office/word/2018/wordml/cex" xmlns:w16cid="http://schemas.microsoft.com/office/word/2016/wordml/cid" xmlns:w16="http://schemas.microsoft.com/office/word/2018/wordml" xmlns:w16du="http://schemas.microsoft.com/office/word/2023/wordml/word16du" xmlns:w16sdtdh="http://schemas.microsoft.com/office/word/2020/wordml/sdtdatahash" xmlns:w16sdtfl="http://schemas.microsoft.com/office/word/2024/wordml/sdtformatlock" xmlns:w16se="http://schemas.microsoft.com/office/word/2015/wordml/symex" xmlns:wpg="http://schemas.microsoft.com/office/word/2010/wordprocessingGroup" xmlns:wpi="http://schemas.microsoft.com/office/word/2010/wordprocessingInk" xmlns:wne="http://schemas.microsoft.com/office/word/2006/wordml" xmlns:wps="http://schemas.microsoft.com/office/word/2010/wordprocessingShape" mc:Ignorable="w14 w15 w16se w16cid w16 w16cex w16sdtdh w16sdtfl w16du wp14">
+  <w:footnote w:type="separator" w:id="-1">
+    <w:p>
+      <w:pPr>
+        <w:spacing w:after="0" w:line="240" w:lineRule="auto"/>
+      </w:pPr>
+      <w:r>
+        <w:separator/>
+      </w:r>
+    </w:p>
+  </w:footnote>
+  <w:footnote w:type="continuationSeparator" w:id="0">
+    <w:p>
+      <w:pPr>
+        <w:spacing w:after="0" w:line="240" w:lineRule="auto"/>
+      </w:pPr>
+      <w:r>
+        <w:continuationSeparator/>
+      </w:r>
+    </w:p>
+  </w:footnote>
+  <w:footnote w:id="1">
+    <w:p>
+      <w:pPr>
+        <w:pStyle w:val="FootnoteText"/>
+        <w:rPr>
+          <w:lang w:val="en-US"/>
+        </w:rPr>
+      </w:pPr>
+      <w:r>
+        <w:rPr>
+          <w:rStyle w:val="FootnoteReference"/>
+        </w:rPr>
+        <w:footnoteRef/>
+      </w:r>
+      <w:r>
+        <w:rPr>
+          <w:lang w:val="en-US"/>
+        </w:rPr>
+        <w:t xml:space="preserve"> </w:t>
+      </w:r>
+      <w:r>
+        <w:rPr>
+          <w:rFonts w:ascii="Arial" w:hAnsi="Arial" w:cs="Arial"/>
+          <w:sz w:val="22"/>
+          <w:szCs w:val="22"/>
+          <w:lang w:val="en-US"/>
+        </w:rPr>
+        <w:t xml:space="preserve">Food Standards Agency. </w:t>
+      </w:r>
+      <w:r>
+        <w:rPr>
+          <w:rFonts w:ascii="Arial" w:hAnsi="Arial" w:cs="Arial"/>
+          <w:sz w:val="22"/>
+          <w:szCs w:val="22"/>
+          <w:lang w:val="en-US"/>
+        </w:rPr>
+        <w:t xml:space="preserve">(2021). *Food allergy and intolerance: consumer research*. </w:t>
+      </w:r>
+      <w:hyperlink r:id="rId1" w:history="1">
+        <w:r>
+          <w:rPr>
+            <w:rStyle w:val="Hyperlink"/>
+            <w:rFonts w:ascii="Arial" w:hAnsi="Arial" w:cs="Arial"/>
+            <w:sz w:val="22"/>
+            <w:szCs w:val="22"/>
+            <w:lang w:val="en-US"/>
+          </w:rPr>
+          <w:t>https://www.food.gov.uk/research</w:t>
+        </w:r>
+      </w:hyperlink>
+      <w:r>
+        <w:rPr>
+          <w:rFonts w:ascii="Arial" w:hAnsi="Arial" w:cs="Arial"/>
+          <w:sz w:val="22"/>
+          <w:szCs w:val="22"/>
+          <w:lang w:val="en-US"/>
+        </w:rPr>
+        <w:t xml:space="preserve"> </w:t>
+      </w:r>
+    </w:p>
+  </w:footnote>
+  <w:footnote w:id="2">
+    <w:p>
+      <w:pPr>
+        <w:rPr>
+          <w:rFonts w:ascii="Arial" w:hAnsi="Arial" w:cs="Arial"/>
+        </w:rPr>
+      </w:pPr>
+      <w:r>
+        <w:rPr>
+          <w:rStyle w:val="FootnoteReference"/>
+        </w:rPr>
+        <w:footnoteRef/>
+      </w:r>
+      <w:r>
+        <w:rPr>
+          <w:lang w:val="en-US"/>
+        </w:rPr>
+        <w:t xml:space="preserve"> </w:t>
+      </w:r>
+      <w:r>
+        <w:rPr>
+          <w:rFonts w:ascii="Arial" w:hAnsi="Arial" w:cs="Arial"/>
+          <w:lang w:val="en-US"/>
+        </w:rPr>
+        <w:t xml:space="preserve">European Food Safety Authority. (2020). *Food allergens – scientific opinion and consumer risk*. </w:t>
+      </w:r>
+      <w:r>
+        <w:rPr>
+          <w:rFonts w:ascii="Arial" w:hAnsi="Arial" w:cs="Arial"/>
+        </w:rPr>
+        <w:t xml:space="preserve">EFSA Journal, 18(12), 1–58. </w:t>
+      </w:r>
+      <w:hyperlink r:id="rId2" w:history="1">
+        <w:r>
+          <w:rPr>
+            <w:rStyle w:val="Hyperlink"/>
+            <w:rFonts w:ascii="Arial" w:hAnsi="Arial" w:cs="Arial"/>
+          </w:rPr>
+          <w:t>https://doi.org/10.2903/j.efsa.2020.5929</w:t>
+        </w:r>
+      </w:hyperlink>
+      <w:r>
+        <w:rPr>
+          <w:rFonts w:ascii="Arial" w:hAnsi="Arial" w:cs="Arial"/>
+        </w:rPr>
+        <w:t xml:space="preserve"> </w:t>
+      </w:r>
+    </w:p>
+  </w:footnote>
+</w:footnotes>
 </file>
 
 <file path=word/numbering.xml><?xml version="1.0" encoding="utf-8"?>
@@ -17790,6 +17104,58 @@
       <w:shd w:val="clear" w:color="auto" w:fill="E1DFDD"/>
     </w:rPr>
   </w:style>
+  <w:style w:type="character" w:styleId="FollowedHyperlink">
+    <w:name w:val="FollowedHyperlink"/>
+    <w:basedOn w:val="DefaultParagraphFont"/>
+    <w:uiPriority w:val="99"/>
+    <w:semiHidden/>
+    <w:unhideWhenUsed/>
+    <w:rsid w:val="00871802"/>
+    <w:rPr>
+      <w:color w:val="800080" w:themeColor="followedHyperlink"/>
+      <w:u w:val="single"/>
+    </w:rPr>
+  </w:style>
+  <w:style w:type="paragraph" w:styleId="FootnoteText">
+    <w:name w:val="footnote text"/>
+    <w:basedOn w:val="Normal"/>
+    <w:link w:val="FootnoteTextChar"/>
+    <w:uiPriority w:val="99"/>
+    <w:semiHidden/>
+    <w:unhideWhenUsed/>
+    <w:rsid w:val="00C666D1"/>
+    <w:pPr>
+      <w:spacing w:after="0" w:line="240" w:lineRule="auto"/>
+    </w:pPr>
+    <w:rPr>
+      <w:sz w:val="20"/>
+      <w:szCs w:val="20"/>
+    </w:rPr>
+  </w:style>
+  <w:style w:type="character" w:customStyle="1" w:styleId="FootnoteTextChar">
+    <w:name w:val="Footnote Text Char"/>
+    <w:basedOn w:val="DefaultParagraphFont"/>
+    <w:link w:val="FootnoteText"/>
+    <w:uiPriority w:val="99"/>
+    <w:semiHidden/>
+    <w:rsid w:val="00C666D1"/>
+    <w:rPr>
+      <w:sz w:val="20"/>
+      <w:szCs w:val="20"/>
+      <w:lang w:val="nl-NL"/>
+    </w:rPr>
+  </w:style>
+  <w:style w:type="character" w:styleId="FootnoteReference">
+    <w:name w:val="footnote reference"/>
+    <w:basedOn w:val="DefaultParagraphFont"/>
+    <w:uiPriority w:val="99"/>
+    <w:semiHidden/>
+    <w:unhideWhenUsed/>
+    <w:rsid w:val="00C666D1"/>
+    <w:rPr>
+      <w:vertAlign w:val="superscript"/>
+    </w:rPr>
+  </w:style>
 </w:styles>
 </file>
 
@@ -18114,11 +17480,11 @@
 </file>
 
 <file path=customXml/item1.xml><?xml version="1.0" encoding="utf-8"?>
-<b:Sources xmlns:b="http://schemas.openxmlformats.org/officeDocument/2006/bibliography" xmlns="http://schemas.openxmlformats.org/officeDocument/2006/bibliography" SelectedStyle="/APA.XSL" StyleName="APA"/>
+<b:Sources xmlns:b="http://schemas.openxmlformats.org/officeDocument/2006/bibliography" xmlns="http://schemas.openxmlformats.org/officeDocument/2006/bibliography" SelectedStyle="\APASixthEditionOfficeOnline.xsl" StyleName="APA" Version="6"/>
 </file>
 
 <file path=customXml/itemProps1.xml><?xml version="1.0" encoding="utf-8"?>
-<ds:datastoreItem xmlns:ds="http://schemas.openxmlformats.org/officeDocument/2006/customXml" ds:itemID="{EF278816-EC6F-A645-907D-7F25AECB1D4A}">
+<ds:datastoreItem xmlns:ds="http://schemas.openxmlformats.org/officeDocument/2006/customXml" ds:itemID="{2216EA43-78C8-4006-9AF4-80002C56D1AF}">
   <ds:schemaRefs>
     <ds:schemaRef ds:uri="http://schemas.openxmlformats.org/officeDocument/2006/bibliography"/>
   </ds:schemaRefs>

</xml_diff>